<commit_message>
up date team report
</commit_message>
<xml_diff>
--- a/report/words/Team report/G6 report.docx
+++ b/report/words/Team report/G6 report.docx
@@ -3,14 +3,4427 @@
 <w:document xmlns:wpc="http://schemas.microsoft.com/office/word/2010/wordprocessingCanvas" xmlns:mc="http://schemas.openxmlformats.org/markup-compatibility/2006" xmlns:o="urn:schemas-microsoft-com:office:office" xmlns:r="http://schemas.openxmlformats.org/officeDocument/2006/relationships" xmlns:m="http://schemas.openxmlformats.org/officeDocument/2006/math" xmlns:v="urn:schemas-microsoft-com:vml" xmlns:wp14="http://schemas.microsoft.com/office/word/2010/wordprocessingDrawing" xmlns:wp="http://schemas.openxmlformats.org/drawingml/2006/wordprocessingDrawing" xmlns:w10="urn:schemas-microsoft-com:office:word" xmlns:w="http://schemas.openxmlformats.org/wordprocessingml/2006/main" xmlns:w14="http://schemas.microsoft.com/office/word/2010/wordml" xmlns:w15="http://schemas.microsoft.com/office/word/2012/wordml" xmlns:wpg="http://schemas.microsoft.com/office/word/2010/wordprocessingGroup" xmlns:wpi="http://schemas.microsoft.com/office/word/2010/wordprocessingInk" xmlns:wne="http://schemas.microsoft.com/office/word/2006/wordml" xmlns:wps="http://schemas.microsoft.com/office/word/2010/wordprocessingShape" mc:Ignorable="w14 w15 wp14">
   <w:body>
     <w:p>
-      <w:r>
+      <w:pPr>
+        <w:jc w:val="center"/>
+        <w:rPr>
+          <w:rFonts w:ascii="標楷體" w:eastAsia="標楷體" w:hAnsi="標楷體"/>
+          <w:sz w:val="56"/>
+          <w:szCs w:val="56"/>
+        </w:rPr>
+      </w:pPr>
+      <w:r>
+        <w:rPr>
+          <w:rFonts w:ascii="標楷體" w:eastAsia="標楷體" w:hAnsi="標楷體"/>
+          <w:sz w:val="56"/>
+          <w:szCs w:val="56"/>
+        </w:rPr>
+        <w:t>國立虎尾科技大學</w:t>
+      </w:r>
+    </w:p>
+    <w:p>
+      <w:pPr>
+        <w:jc w:val="center"/>
+        <w:rPr>
+          <w:rFonts w:ascii="標楷體" w:eastAsia="標楷體" w:hAnsi="標楷體"/>
+          <w:sz w:val="56"/>
+          <w:szCs w:val="56"/>
+        </w:rPr>
+      </w:pPr>
+      <w:r>
+        <w:rPr>
+          <w:rFonts w:ascii="標楷體" w:eastAsia="標楷體" w:hAnsi="標楷體"/>
+          <w:sz w:val="56"/>
+          <w:szCs w:val="56"/>
+        </w:rPr>
+        <w:t>機械設計工程系</w:t>
+      </w:r>
+    </w:p>
+    <w:p>
+      <w:pPr>
+        <w:jc w:val="center"/>
+        <w:rPr>
+          <w:rFonts w:ascii="標楷體" w:eastAsia="標楷體" w:hAnsi="標楷體"/>
+          <w:sz w:val="40"/>
+          <w:szCs w:val="40"/>
+        </w:rPr>
+      </w:pPr>
+      <w:r>
+        <w:rPr>
+          <w:rFonts w:ascii="標楷體" w:eastAsia="標楷體" w:hAnsi="標楷體"/>
+          <w:sz w:val="40"/>
+          <w:szCs w:val="40"/>
+        </w:rPr>
+        <w:t xml:space="preserve">電腦輔助設計實習 </w:t>
+      </w:r>
+      <w:r>
+        <w:rPr>
+          <w:rFonts w:ascii="標楷體" w:eastAsia="標楷體" w:hAnsi="標楷體" w:hint="eastAsia"/>
+          <w:sz w:val="40"/>
+          <w:szCs w:val="40"/>
+        </w:rPr>
+        <w:t>G6</w:t>
+      </w:r>
+      <w:r>
+        <w:rPr>
+          <w:rFonts w:ascii="標楷體" w:eastAsia="標楷體" w:hAnsi="標楷體" w:hint="eastAsia"/>
+          <w:sz w:val="40"/>
+          <w:szCs w:val="40"/>
+        </w:rPr>
+        <w:t>小組</w:t>
+      </w:r>
+      <w:r>
+        <w:rPr>
+          <w:rFonts w:ascii="標楷體" w:eastAsia="標楷體" w:hAnsi="標楷體"/>
+          <w:sz w:val="40"/>
+          <w:szCs w:val="40"/>
+        </w:rPr>
+        <w:t>期末報告</w:t>
+      </w:r>
+    </w:p>
+    <w:p>
+      <w:pPr>
+        <w:rPr>
+          <w:rFonts w:ascii="標楷體" w:eastAsia="標楷體" w:hAnsi="標楷體"/>
+        </w:rPr>
+      </w:pPr>
+    </w:p>
+    <w:p>
+      <w:pPr>
+        <w:jc w:val="center"/>
+        <w:rPr>
+          <w:rFonts w:ascii="標楷體" w:eastAsia="標楷體" w:hAnsi="標楷體"/>
+        </w:rPr>
+      </w:pPr>
+    </w:p>
+    <w:p>
+      <w:pPr>
+        <w:jc w:val="center"/>
+        <w:rPr>
+          <w:rFonts w:ascii="標楷體" w:eastAsia="標楷體" w:hAnsi="標楷體"/>
+        </w:rPr>
+      </w:pPr>
+    </w:p>
+    <w:p>
+      <w:pPr>
+        <w:jc w:val="center"/>
+        <w:rPr>
+          <w:rFonts w:ascii="標楷體" w:eastAsia="標楷體" w:hAnsi="標楷體"/>
+        </w:rPr>
+      </w:pPr>
+    </w:p>
+    <w:p>
+      <w:pPr>
+        <w:jc w:val="center"/>
+        <w:rPr>
+          <w:rFonts w:ascii="標楷體" w:eastAsia="標楷體" w:hAnsi="標楷體"/>
+        </w:rPr>
+      </w:pPr>
+    </w:p>
+    <w:p>
+      <w:pPr>
+        <w:rPr>
+          <w:rFonts w:ascii="標楷體" w:eastAsia="標楷體" w:hAnsi="標楷體" w:hint="eastAsia"/>
+        </w:rPr>
+      </w:pPr>
+    </w:p>
+    <w:p>
+      <w:pPr>
+        <w:jc w:val="center"/>
+        <w:rPr>
+          <w:rFonts w:ascii="標楷體" w:eastAsia="標楷體" w:hAnsi="標楷體"/>
+        </w:rPr>
+      </w:pPr>
+    </w:p>
+    <w:p>
+      <w:pPr>
+        <w:jc w:val="center"/>
+        <w:rPr>
+          <w:rFonts w:ascii="標楷體" w:eastAsia="標楷體" w:hAnsi="標楷體"/>
+        </w:rPr>
+      </w:pPr>
+    </w:p>
+    <w:p>
+      <w:pPr>
+        <w:rPr>
+          <w:rFonts w:ascii="標楷體" w:eastAsia="標楷體" w:hAnsi="標楷體"/>
+          <w:sz w:val="28"/>
+          <w:szCs w:val="28"/>
+        </w:rPr>
+      </w:pPr>
+      <w:r>
+        <w:rPr>
+          <w:rFonts w:ascii="標楷體" w:eastAsia="標楷體" w:hAnsi="標楷體" w:hint="eastAsia"/>
+          <w:sz w:val="40"/>
+          <w:szCs w:val="40"/>
+        </w:rPr>
+        <w:t>作品名稱:</w:t>
+      </w:r>
+      <w:r>
+        <w:rPr>
+          <w:rFonts w:ascii="標楷體" w:eastAsia="標楷體" w:hAnsi="標楷體"/>
+          <w:sz w:val="48"/>
+          <w:szCs w:val="48"/>
+        </w:rPr>
+        <w:t xml:space="preserve"> </w:t>
+      </w:r>
+      <w:r>
+        <w:rPr>
+          <w:rFonts w:ascii="標楷體" w:eastAsia="標楷體" w:hAnsi="標楷體"/>
+          <w:sz w:val="40"/>
+          <w:szCs w:val="40"/>
+        </w:rPr>
+        <w:t>鋼球運動機構設計</w:t>
+      </w:r>
+      <w:r>
+        <w:rPr>
+          <w:rFonts w:ascii="標楷體" w:eastAsia="標楷體" w:hAnsi="標楷體"/>
+          <w:sz w:val="28"/>
+          <w:szCs w:val="28"/>
+        </w:rPr>
+        <w:t>marble machine design</w:t>
+      </w:r>
+    </w:p>
+    <w:p>
+      <w:pPr>
+        <w:rPr>
+          <w:rFonts w:ascii="標楷體" w:eastAsia="標楷體" w:hAnsi="標楷體" w:hint="eastAsia"/>
+          <w:sz w:val="28"/>
+          <w:szCs w:val="28"/>
+        </w:rPr>
+      </w:pPr>
+    </w:p>
+    <w:p>
+      <w:pPr>
+        <w:rPr>
+          <w:rFonts w:ascii="標楷體" w:eastAsia="標楷體" w:hAnsi="標楷體"/>
+          <w:sz w:val="40"/>
+          <w:szCs w:val="40"/>
+        </w:rPr>
+      </w:pPr>
+      <w:r>
+        <w:rPr>
+          <w:rFonts w:ascii="標楷體" w:eastAsia="標楷體" w:hAnsi="標楷體"/>
+          <w:sz w:val="40"/>
+          <w:szCs w:val="40"/>
+        </w:rPr>
+        <w:t>學生</w:t>
+      </w:r>
+      <w:r>
+        <w:rPr>
+          <w:rFonts w:ascii="標楷體" w:eastAsia="標楷體" w:hAnsi="標楷體" w:hint="eastAsia"/>
+          <w:sz w:val="40"/>
+          <w:szCs w:val="40"/>
+        </w:rPr>
+        <w:t>:</w:t>
+      </w:r>
+      <w:r>
+        <w:rPr>
+          <w:rFonts w:ascii="標楷體" w:eastAsia="標楷體" w:hAnsi="標楷體" w:hint="eastAsia"/>
+          <w:sz w:val="40"/>
+          <w:szCs w:val="40"/>
+        </w:rPr>
+        <w:t xml:space="preserve">    </w:t>
+      </w:r>
+      <w:r>
+        <w:rPr>
+          <w:rFonts w:ascii="標楷體" w:eastAsia="標楷體" w:hAnsi="標楷體"/>
+          <w:sz w:val="40"/>
+          <w:szCs w:val="40"/>
+        </w:rPr>
+        <w:t>設計二甲 40523125 張志雲</w:t>
+      </w:r>
+    </w:p>
+    <w:p>
+      <w:pPr>
+        <w:jc w:val="center"/>
+        <w:rPr>
+          <w:rFonts w:ascii="標楷體" w:eastAsia="標楷體" w:hAnsi="標楷體"/>
+          <w:sz w:val="40"/>
+          <w:szCs w:val="40"/>
+        </w:rPr>
+      </w:pPr>
+      <w:r>
+        <w:rPr>
+          <w:rFonts w:ascii="標楷體" w:eastAsia="標楷體" w:hAnsi="標楷體"/>
+          <w:sz w:val="40"/>
+          <w:szCs w:val="40"/>
+        </w:rPr>
+        <w:t>設計二甲 40523126 張博鈞</w:t>
+      </w:r>
+    </w:p>
+    <w:p>
+      <w:pPr>
+        <w:jc w:val="center"/>
+        <w:rPr>
+          <w:rFonts w:ascii="標楷體" w:eastAsia="標楷體" w:hAnsi="標楷體"/>
+          <w:sz w:val="40"/>
+          <w:szCs w:val="40"/>
+        </w:rPr>
+      </w:pPr>
+      <w:r>
+        <w:rPr>
+          <w:rFonts w:ascii="標楷體" w:eastAsia="標楷體" w:hAnsi="標楷體"/>
+          <w:sz w:val="40"/>
+          <w:szCs w:val="40"/>
+        </w:rPr>
+        <w:t>設計二甲 40523127 張皓然</w:t>
+      </w:r>
+    </w:p>
+    <w:p>
+      <w:pPr>
+        <w:jc w:val="center"/>
+        <w:rPr>
+          <w:rFonts w:ascii="標楷體" w:eastAsia="標楷體" w:hAnsi="標楷體"/>
+          <w:sz w:val="40"/>
+          <w:szCs w:val="40"/>
+        </w:rPr>
+      </w:pPr>
+      <w:r>
+        <w:rPr>
+          <w:rFonts w:ascii="標楷體" w:eastAsia="標楷體" w:hAnsi="標楷體"/>
+          <w:sz w:val="40"/>
+          <w:szCs w:val="40"/>
+        </w:rPr>
+        <w:t>設計二甲 40523134 陳鵬暉</w:t>
+      </w:r>
+    </w:p>
+    <w:p>
+      <w:pPr>
+        <w:jc w:val="center"/>
+        <w:rPr>
+          <w:rFonts w:ascii="標楷體" w:eastAsia="標楷體" w:hAnsi="標楷體"/>
+          <w:sz w:val="40"/>
+          <w:szCs w:val="40"/>
+        </w:rPr>
+      </w:pPr>
+      <w:r>
+        <w:rPr>
+          <w:rFonts w:ascii="標楷體" w:eastAsia="標楷體" w:hAnsi="標楷體"/>
+          <w:sz w:val="40"/>
+          <w:szCs w:val="40"/>
+        </w:rPr>
+        <w:t xml:space="preserve">設計二甲 40523135 </w:t>
+      </w:r>
+      <w:proofErr w:type="gramStart"/>
+      <w:r>
+        <w:rPr>
+          <w:rFonts w:ascii="標楷體" w:eastAsia="標楷體" w:hAnsi="標楷體"/>
+          <w:sz w:val="40"/>
+          <w:szCs w:val="40"/>
+        </w:rPr>
+        <w:t>湯科爾</w:t>
+      </w:r>
+      <w:proofErr w:type="gramEnd"/>
+    </w:p>
+    <w:p>
+      <w:pPr>
+        <w:jc w:val="center"/>
+        <w:rPr>
+          <w:rFonts w:ascii="標楷體" w:eastAsia="標楷體" w:hAnsi="標楷體"/>
+          <w:sz w:val="40"/>
+          <w:szCs w:val="40"/>
+        </w:rPr>
+      </w:pPr>
+      <w:r>
+        <w:rPr>
+          <w:rFonts w:ascii="標楷體" w:eastAsia="標楷體" w:hAnsi="標楷體"/>
+          <w:sz w:val="40"/>
+          <w:szCs w:val="40"/>
+        </w:rPr>
+        <w:t>設計二甲 40523136 黃胤瑋</w:t>
+      </w:r>
+    </w:p>
+    <w:p>
+      <w:pPr>
+        <w:jc w:val="center"/>
+        <w:rPr>
+          <w:rFonts w:ascii="標楷體" w:eastAsia="標楷體" w:hAnsi="標楷體" w:hint="eastAsia"/>
+          <w:sz w:val="40"/>
+          <w:szCs w:val="40"/>
+        </w:rPr>
+      </w:pPr>
+    </w:p>
+    <w:p>
+      <w:pPr>
+        <w:rPr>
+          <w:rFonts w:ascii="標楷體" w:eastAsia="標楷體" w:hAnsi="標楷體"/>
+          <w:sz w:val="40"/>
+          <w:szCs w:val="40"/>
+        </w:rPr>
+      </w:pPr>
+      <w:r>
+        <w:rPr>
+          <w:rFonts w:ascii="標楷體" w:eastAsia="標楷體" w:hAnsi="標楷體"/>
+          <w:sz w:val="40"/>
+          <w:szCs w:val="40"/>
+        </w:rPr>
+        <w:t>指導教授：嚴家銘</w:t>
+      </w:r>
+    </w:p>
+    <w:p>
+      <w:pPr>
         <w:rPr>
           <w:rFonts w:hint="eastAsia"/>
-        </w:rPr>
-        <w:t>小組報告</w:t>
+          <w:sz w:val="40"/>
+          <w:szCs w:val="40"/>
+        </w:rPr>
+      </w:pPr>
+    </w:p>
+    <w:p>
+      <w:pPr>
+        <w:jc w:val="center"/>
+        <w:rPr>
+          <w:rFonts w:ascii="標楷體" w:eastAsia="標楷體" w:hAnsi="標楷體"/>
+          <w:sz w:val="40"/>
+          <w:szCs w:val="40"/>
+        </w:rPr>
+      </w:pPr>
+      <w:r>
+        <w:rPr>
+          <w:rFonts w:ascii="標楷體" w:eastAsia="標楷體" w:hAnsi="標楷體" w:hint="eastAsia"/>
+          <w:sz w:val="40"/>
+          <w:szCs w:val="40"/>
+        </w:rPr>
+        <w:lastRenderedPageBreak/>
+        <w:t>目錄</w:t>
+      </w:r>
+    </w:p>
+    <w:p>
+      <w:pPr>
+        <w:rPr>
+          <w:sz w:val="40"/>
+          <w:szCs w:val="40"/>
+        </w:rPr>
+      </w:pPr>
+    </w:p>
+    <w:p>
+      <w:pPr>
+        <w:rPr>
+          <w:sz w:val="40"/>
+          <w:szCs w:val="40"/>
+        </w:rPr>
+      </w:pPr>
+    </w:p>
+    <w:p>
+      <w:pPr>
+        <w:rPr>
+          <w:sz w:val="40"/>
+          <w:szCs w:val="40"/>
+        </w:rPr>
+      </w:pPr>
+    </w:p>
+    <w:p>
+      <w:pPr>
+        <w:rPr>
+          <w:sz w:val="40"/>
+          <w:szCs w:val="40"/>
+        </w:rPr>
+      </w:pPr>
+    </w:p>
+    <w:p>
+      <w:pPr>
+        <w:rPr>
+          <w:sz w:val="40"/>
+          <w:szCs w:val="40"/>
+        </w:rPr>
+      </w:pPr>
+    </w:p>
+    <w:p>
+      <w:pPr>
+        <w:rPr>
+          <w:sz w:val="40"/>
+          <w:szCs w:val="40"/>
+        </w:rPr>
+      </w:pPr>
+    </w:p>
+    <w:p>
+      <w:pPr>
+        <w:rPr>
+          <w:sz w:val="40"/>
+          <w:szCs w:val="40"/>
+        </w:rPr>
+      </w:pPr>
+    </w:p>
+    <w:p>
+      <w:pPr>
+        <w:rPr>
+          <w:sz w:val="40"/>
+          <w:szCs w:val="40"/>
+        </w:rPr>
+      </w:pPr>
+    </w:p>
+    <w:p>
+      <w:pPr>
+        <w:rPr>
+          <w:sz w:val="40"/>
+          <w:szCs w:val="40"/>
+        </w:rPr>
+      </w:pPr>
+    </w:p>
+    <w:p>
+      <w:pPr>
+        <w:rPr>
+          <w:sz w:val="40"/>
+          <w:szCs w:val="40"/>
+        </w:rPr>
+      </w:pPr>
+    </w:p>
+    <w:p>
+      <w:pPr>
+        <w:rPr>
+          <w:sz w:val="40"/>
+          <w:szCs w:val="40"/>
+        </w:rPr>
+      </w:pPr>
+    </w:p>
+    <w:p>
+      <w:pPr>
+        <w:rPr>
+          <w:sz w:val="40"/>
+          <w:szCs w:val="40"/>
+        </w:rPr>
+      </w:pPr>
+    </w:p>
+    <w:p>
+      <w:pPr>
+        <w:rPr>
+          <w:sz w:val="40"/>
+          <w:szCs w:val="40"/>
+        </w:rPr>
+      </w:pPr>
+    </w:p>
+    <w:p>
+      <w:pPr>
+        <w:rPr>
+          <w:sz w:val="40"/>
+          <w:szCs w:val="40"/>
+        </w:rPr>
+      </w:pPr>
+    </w:p>
+    <w:p>
+      <w:pPr>
+        <w:rPr>
+          <w:sz w:val="40"/>
+          <w:szCs w:val="40"/>
+        </w:rPr>
+      </w:pPr>
+    </w:p>
+    <w:p>
+      <w:pPr>
+        <w:rPr>
+          <w:sz w:val="40"/>
+          <w:szCs w:val="40"/>
+        </w:rPr>
+      </w:pPr>
+    </w:p>
+    <w:p>
+      <w:pPr>
+        <w:rPr>
+          <w:sz w:val="40"/>
+          <w:szCs w:val="40"/>
+        </w:rPr>
+      </w:pPr>
+    </w:p>
+    <w:p>
+      <w:pPr>
+        <w:rPr>
+          <w:rFonts w:hint="eastAsia"/>
+          <w:sz w:val="40"/>
+          <w:szCs w:val="40"/>
+        </w:rPr>
+      </w:pPr>
+    </w:p>
+    <w:p>
+      <w:pPr>
+        <w:jc w:val="center"/>
+        <w:rPr>
+          <w:rFonts w:ascii="標楷體" w:eastAsia="標楷體" w:hAnsi="標楷體"/>
+          <w:sz w:val="36"/>
+          <w:szCs w:val="36"/>
+        </w:rPr>
+      </w:pPr>
+      <w:r>
+        <w:rPr>
+          <w:rFonts w:ascii="標楷體" w:eastAsia="標楷體" w:hAnsi="標楷體"/>
+          <w:sz w:val="36"/>
+          <w:szCs w:val="36"/>
+        </w:rPr>
+        <w:lastRenderedPageBreak/>
+        <w:t>摘要</w:t>
+      </w:r>
+    </w:p>
+    <w:p>
+      <w:pPr>
+        <w:spacing w:line="360" w:lineRule="auto"/>
+        <w:rPr>
+          <w:rFonts w:ascii="標楷體" w:eastAsia="標楷體" w:hAnsi="標楷體"/>
+          <w:sz w:val="40"/>
+          <w:szCs w:val="40"/>
+        </w:rPr>
+      </w:pPr>
+      <w:r>
+        <w:rPr>
+          <w:rFonts w:ascii="標楷體" w:eastAsia="標楷體" w:hAnsi="標楷體"/>
+        </w:rPr>
+        <w:t>這裡是摘要內容。. 本研究的重點在於如何通過繪圖軟體</w:t>
+      </w:r>
+      <w:proofErr w:type="gramStart"/>
+      <w:r>
+        <w:rPr>
+          <w:rFonts w:ascii="標楷體" w:eastAsia="標楷體" w:hAnsi="標楷體"/>
+        </w:rPr>
+        <w:t>設計出鋼球</w:t>
+      </w:r>
+      <w:proofErr w:type="gramEnd"/>
+      <w:r>
+        <w:rPr>
+          <w:rFonts w:ascii="標楷體" w:eastAsia="標楷體" w:hAnsi="標楷體"/>
+        </w:rPr>
+        <w:t xml:space="preserve">運動機構 首先我們從網路上尋找到了適合的參考機構 (marble machine </w:t>
+      </w:r>
+      <w:proofErr w:type="spellStart"/>
+      <w:r>
+        <w:rPr>
+          <w:rFonts w:ascii="標楷體" w:eastAsia="標楷體" w:hAnsi="標楷體"/>
+        </w:rPr>
+        <w:t>etagen</w:t>
+      </w:r>
+      <w:proofErr w:type="spellEnd"/>
+      <w:r>
+        <w:rPr>
+          <w:rFonts w:ascii="標楷體" w:eastAsia="標楷體" w:hAnsi="標楷體"/>
+        </w:rPr>
+        <w:t xml:space="preserve">)，通過小組 討論決定後, 組員利用 </w:t>
+      </w:r>
+      <w:proofErr w:type="spellStart"/>
+      <w:r>
+        <w:rPr>
+          <w:rFonts w:ascii="標楷體" w:eastAsia="標楷體" w:hAnsi="標楷體"/>
+        </w:rPr>
+        <w:t>Solvespace</w:t>
+      </w:r>
+      <w:proofErr w:type="spellEnd"/>
+      <w:r>
+        <w:rPr>
+          <w:rFonts w:ascii="標楷體" w:eastAsia="標楷體" w:hAnsi="標楷體"/>
+        </w:rPr>
+        <w:t xml:space="preserve"> 畫出機構運動的</w:t>
+      </w:r>
+      <w:proofErr w:type="gramStart"/>
+      <w:r>
+        <w:rPr>
+          <w:rFonts w:ascii="標楷體" w:eastAsia="標楷體" w:hAnsi="標楷體"/>
+        </w:rPr>
+        <w:t>方式機算出</w:t>
+      </w:r>
+      <w:proofErr w:type="gramEnd"/>
+      <w:r>
+        <w:rPr>
+          <w:rFonts w:ascii="標楷體" w:eastAsia="標楷體" w:hAnsi="標楷體"/>
+        </w:rPr>
+        <w:t>連桿的尺寸比例 以及每一個階梯小球提升的高度，成功劃出</w:t>
+      </w:r>
+      <w:proofErr w:type="gramStart"/>
+      <w:r>
+        <w:rPr>
+          <w:rFonts w:ascii="標楷體" w:eastAsia="標楷體" w:hAnsi="標楷體"/>
+        </w:rPr>
+        <w:t>可以讓鋼球</w:t>
+      </w:r>
+      <w:proofErr w:type="gramEnd"/>
+      <w:r>
+        <w:rPr>
+          <w:rFonts w:ascii="標楷體" w:eastAsia="標楷體" w:hAnsi="標楷體"/>
+        </w:rPr>
+        <w:t xml:space="preserve">上升的機構後我們利用 </w:t>
+      </w:r>
+      <w:proofErr w:type="spellStart"/>
+      <w:r>
+        <w:rPr>
+          <w:rFonts w:ascii="標楷體" w:eastAsia="標楷體" w:hAnsi="標楷體"/>
+        </w:rPr>
+        <w:t>Onshape</w:t>
+      </w:r>
+      <w:proofErr w:type="spellEnd"/>
+      <w:r>
+        <w:rPr>
+          <w:rFonts w:ascii="標楷體" w:eastAsia="標楷體" w:hAnsi="標楷體"/>
+        </w:rPr>
+        <w:t xml:space="preserve"> 畫出機構的實體以及每</w:t>
+      </w:r>
+      <w:proofErr w:type="gramStart"/>
+      <w:r>
+        <w:rPr>
+          <w:rFonts w:ascii="標楷體" w:eastAsia="標楷體" w:hAnsi="標楷體"/>
+        </w:rPr>
+        <w:t>個</w:t>
+      </w:r>
+      <w:proofErr w:type="gramEnd"/>
+      <w:r>
+        <w:rPr>
+          <w:rFonts w:ascii="標楷體" w:eastAsia="標楷體" w:hAnsi="標楷體"/>
+        </w:rPr>
+        <w:t xml:space="preserve">組員的軌道，最後用 V-rep </w:t>
+      </w:r>
+      <w:proofErr w:type="gramStart"/>
+      <w:r>
+        <w:rPr>
+          <w:rFonts w:ascii="標楷體" w:eastAsia="標楷體" w:hAnsi="標楷體"/>
+        </w:rPr>
+        <w:t>模擬出鋼球</w:t>
+      </w:r>
+      <w:proofErr w:type="gramEnd"/>
+      <w:r>
+        <w:rPr>
+          <w:rFonts w:ascii="標楷體" w:eastAsia="標楷體" w:hAnsi="標楷體"/>
+        </w:rPr>
+        <w:t>運動系 統。我們的機構叫做</w:t>
+      </w:r>
+      <w:proofErr w:type="gramStart"/>
+      <w:r>
+        <w:rPr>
+          <w:rFonts w:ascii="標楷體" w:eastAsia="標楷體" w:hAnsi="標楷體"/>
+        </w:rPr>
+        <w:t>階梯式抬球</w:t>
+      </w:r>
+      <w:proofErr w:type="gramEnd"/>
+      <w:r>
+        <w:rPr>
+          <w:rFonts w:ascii="標楷體" w:eastAsia="標楷體" w:hAnsi="標楷體"/>
+        </w:rPr>
+        <w:t>機構利用</w:t>
+      </w:r>
+      <w:proofErr w:type="gramStart"/>
+      <w:r>
+        <w:rPr>
+          <w:rFonts w:ascii="標楷體" w:eastAsia="標楷體" w:hAnsi="標楷體"/>
+        </w:rPr>
+        <w:t>馬達作動傳動</w:t>
+      </w:r>
+      <w:proofErr w:type="gramEnd"/>
+      <w:r>
+        <w:rPr>
+          <w:rFonts w:ascii="標楷體" w:eastAsia="標楷體" w:hAnsi="標楷體"/>
+        </w:rPr>
+        <w:t>帶動連桿再透過</w:t>
+      </w:r>
+      <w:proofErr w:type="gramStart"/>
+      <w:r>
+        <w:rPr>
+          <w:rFonts w:ascii="標楷體" w:eastAsia="標楷體" w:hAnsi="標楷體"/>
+        </w:rPr>
+        <w:t>桿</w:t>
+      </w:r>
+      <w:proofErr w:type="gramEnd"/>
+      <w:r>
+        <w:rPr>
+          <w:rFonts w:ascii="標楷體" w:eastAsia="標楷體" w:hAnsi="標楷體"/>
+        </w:rPr>
+        <w:t>件之間 的干涉使得我們的升降機構上下交互將小球從</w:t>
+      </w:r>
+      <w:proofErr w:type="gramStart"/>
+      <w:r>
+        <w:rPr>
+          <w:rFonts w:ascii="標楷體" w:eastAsia="標楷體" w:hAnsi="標楷體"/>
+        </w:rPr>
+        <w:t>低處運至</w:t>
+      </w:r>
+      <w:proofErr w:type="gramEnd"/>
+      <w:r>
+        <w:rPr>
+          <w:rFonts w:ascii="標楷體" w:eastAsia="標楷體" w:hAnsi="標楷體"/>
+        </w:rPr>
+        <w:t>高處</w:t>
+      </w:r>
+    </w:p>
+    <w:p>
+      <w:pPr>
+        <w:spacing w:line="360" w:lineRule="auto"/>
+        <w:rPr>
+          <w:sz w:val="40"/>
+          <w:szCs w:val="40"/>
+        </w:rPr>
+      </w:pPr>
+    </w:p>
+    <w:p>
+      <w:pPr>
+        <w:rPr>
+          <w:sz w:val="40"/>
+          <w:szCs w:val="40"/>
+        </w:rPr>
+      </w:pPr>
+    </w:p>
+    <w:p>
+      <w:pPr>
+        <w:rPr>
+          <w:sz w:val="40"/>
+          <w:szCs w:val="40"/>
+        </w:rPr>
+      </w:pPr>
+    </w:p>
+    <w:p>
+      <w:pPr>
+        <w:rPr>
+          <w:sz w:val="40"/>
+          <w:szCs w:val="40"/>
+        </w:rPr>
+      </w:pPr>
+    </w:p>
+    <w:p>
+      <w:pPr>
+        <w:rPr>
+          <w:sz w:val="40"/>
+          <w:szCs w:val="40"/>
+        </w:rPr>
+      </w:pPr>
+    </w:p>
+    <w:p>
+      <w:pPr>
+        <w:rPr>
+          <w:sz w:val="40"/>
+          <w:szCs w:val="40"/>
+        </w:rPr>
+      </w:pPr>
+    </w:p>
+    <w:p>
+      <w:pPr>
+        <w:rPr>
+          <w:sz w:val="40"/>
+          <w:szCs w:val="40"/>
+        </w:rPr>
+      </w:pPr>
+    </w:p>
+    <w:p>
+      <w:pPr>
+        <w:rPr>
+          <w:sz w:val="40"/>
+          <w:szCs w:val="40"/>
+        </w:rPr>
+      </w:pPr>
+    </w:p>
+    <w:p>
+      <w:pPr>
+        <w:rPr>
+          <w:sz w:val="40"/>
+          <w:szCs w:val="40"/>
+        </w:rPr>
+      </w:pPr>
+    </w:p>
+    <w:p>
+      <w:pPr>
+        <w:rPr>
+          <w:sz w:val="40"/>
+          <w:szCs w:val="40"/>
+        </w:rPr>
+      </w:pPr>
+    </w:p>
+    <w:p>
+      <w:pPr>
+        <w:rPr>
+          <w:sz w:val="40"/>
+          <w:szCs w:val="40"/>
+        </w:rPr>
+      </w:pPr>
+    </w:p>
+    <w:p>
+      <w:pPr>
+        <w:rPr>
+          <w:sz w:val="40"/>
+          <w:szCs w:val="40"/>
+        </w:rPr>
+      </w:pPr>
+    </w:p>
+    <w:p>
+      <w:pPr>
+        <w:rPr>
+          <w:rFonts w:hint="eastAsia"/>
+          <w:sz w:val="40"/>
+          <w:szCs w:val="40"/>
+        </w:rPr>
+      </w:pPr>
+    </w:p>
+    <w:p>
+      <w:pPr>
+        <w:jc w:val="center"/>
+        <w:rPr>
+          <w:rFonts w:ascii="標楷體" w:eastAsia="標楷體" w:hAnsi="標楷體"/>
+          <w:sz w:val="36"/>
+          <w:szCs w:val="36"/>
+        </w:rPr>
+      </w:pPr>
+      <w:r>
+        <w:rPr>
+          <w:rFonts w:ascii="新細明體" w:hAnsi="新細明體" w:cs="標楷體" w:hint="eastAsia"/>
+          <w:b/>
+          <w:kern w:val="0"/>
+          <w:sz w:val="32"/>
+          <w:szCs w:val="32"/>
+          <w:lang w:val="zh-TW"/>
+        </w:rPr>
+        <w:lastRenderedPageBreak/>
+        <w:t>壹</w:t>
+      </w:r>
+      <w:r>
+        <w:rPr>
+          <w:rFonts w:ascii="新細明體" w:hAnsi="新細明體" w:cs="標楷體" w:hint="eastAsia"/>
+          <w:kern w:val="0"/>
+          <w:sz w:val="32"/>
+          <w:szCs w:val="32"/>
+          <w:lang w:val="zh-TW"/>
+        </w:rPr>
+        <w:t>、</w:t>
+      </w:r>
+      <w:r>
+        <w:rPr>
+          <w:rFonts w:ascii="標楷體" w:eastAsia="標楷體" w:hAnsi="標楷體"/>
+          <w:sz w:val="36"/>
+          <w:szCs w:val="36"/>
+        </w:rPr>
+        <w:t>前言</w:t>
+      </w:r>
+    </w:p>
+    <w:p>
+      <w:pPr>
+        <w:spacing w:line="360" w:lineRule="auto"/>
+        <w:rPr>
+          <w:rFonts w:ascii="標楷體" w:eastAsia="標楷體" w:hAnsi="標楷體" w:cs="標楷體"/>
+          <w:kern w:val="0"/>
+          <w:szCs w:val="24"/>
+          <w:lang w:val="zh-TW"/>
+        </w:rPr>
+      </w:pPr>
+      <w:r>
+        <w:rPr>
+          <w:rFonts w:ascii="標楷體" w:eastAsia="標楷體" w:hAnsi="標楷體" w:cs="標楷體" w:hint="eastAsia"/>
+          <w:kern w:val="0"/>
+          <w:szCs w:val="24"/>
+          <w:lang w:val="zh-TW"/>
+        </w:rPr>
+        <w:t>一、研究背景與動機</w:t>
+      </w:r>
+    </w:p>
+    <w:p>
+      <w:pPr>
+        <w:spacing w:line="360" w:lineRule="auto"/>
+        <w:rPr>
+          <w:rFonts w:ascii="標楷體" w:eastAsia="標楷體" w:hAnsi="標楷體"/>
+          <w:sz w:val="40"/>
+          <w:szCs w:val="40"/>
+        </w:rPr>
+      </w:pPr>
+      <w:r>
+        <w:rPr>
+          <w:rFonts w:ascii="標楷體" w:eastAsia="標楷體" w:hAnsi="標楷體"/>
+        </w:rPr>
+        <w:t>撰寫這份報告的目的在於使用簡報的方式讓別人能夠了解我們這組是如何設計 出機構的以及如何使用本學期所學的工具成功模擬出小鋼球在機構和軌道中的運 動狀況 在簡報中會有我們這組的製作過程，會介紹我們是從哪裡找尋設計機構的參考和 設計過程中所遇到的問題以及解決辦法和最後的結論</w:t>
+      </w:r>
+    </w:p>
+    <w:p>
+      <w:pPr>
+        <w:spacing w:line="360" w:lineRule="auto"/>
+        <w:rPr>
+          <w:rFonts w:ascii="標楷體" w:eastAsia="標楷體" w:hAnsi="標楷體" w:cs="標楷體"/>
+          <w:kern w:val="0"/>
+          <w:szCs w:val="24"/>
+          <w:lang w:val="zh-TW"/>
+        </w:rPr>
+      </w:pPr>
+      <w:r>
+        <w:rPr>
+          <w:rFonts w:ascii="標楷體" w:eastAsia="標楷體" w:hAnsi="標楷體" w:cs="標楷體" w:hint="eastAsia"/>
+          <w:kern w:val="0"/>
+          <w:szCs w:val="24"/>
+          <w:lang w:val="zh-TW"/>
+        </w:rPr>
+        <w:t>二、報告架構</w:t>
+      </w:r>
+    </w:p>
+    <w:p>
+      <w:pPr>
+        <w:spacing w:line="360" w:lineRule="auto"/>
+        <w:ind w:firstLineChars="236" w:firstLine="566"/>
+        <w:jc w:val="both"/>
+        <w:rPr>
+          <w:rFonts w:ascii="標楷體" w:eastAsia="標楷體" w:hAnsi="標楷體" w:cs="標楷體" w:hint="eastAsia"/>
+          <w:kern w:val="0"/>
+          <w:szCs w:val="24"/>
+          <w:lang w:val="zh-TW"/>
+        </w:rPr>
+      </w:pPr>
+      <w:r>
+        <w:rPr>
+          <w:rFonts w:ascii="標楷體" w:eastAsia="標楷體" w:hAnsi="標楷體" w:cs="標楷體" w:hint="eastAsia"/>
+          <w:kern w:val="0"/>
+          <w:szCs w:val="24"/>
+          <w:lang w:val="zh-TW"/>
+        </w:rPr>
+        <w:t>本報告將按照下列架構來論述；第一章</w:t>
+      </w:r>
+      <w:r>
+        <w:rPr>
+          <w:rFonts w:ascii="標楷體" w:eastAsia="標楷體" w:hAnsi="標楷體" w:cs="標楷體" w:hint="eastAsia"/>
+          <w:kern w:val="0"/>
+          <w:szCs w:val="24"/>
+          <w:lang w:val="zh-TW"/>
+        </w:rPr>
+        <w:t>前言</w:t>
+      </w:r>
+      <w:r>
+        <w:rPr>
+          <w:rFonts w:ascii="標楷體" w:eastAsia="標楷體" w:hAnsi="標楷體" w:cs="標楷體" w:hint="eastAsia"/>
+          <w:kern w:val="0"/>
+          <w:szCs w:val="24"/>
+          <w:lang w:val="zh-TW"/>
+        </w:rPr>
+        <w:t>；第二章研究目的；第三章說明設計所有有使</w:t>
+      </w:r>
+      <w:r>
+        <w:rPr>
+          <w:rFonts w:ascii="標楷體" w:eastAsia="標楷體" w:hAnsi="標楷體" w:cs="標楷體" w:hint="eastAsia"/>
+          <w:kern w:val="0"/>
+          <w:szCs w:val="24"/>
+          <w:lang w:val="zh-TW"/>
+        </w:rPr>
+        <w:t>用到的軟硬體介紹如伺服馬達、</w:t>
+      </w:r>
+      <w:r>
+        <w:rPr>
+          <w:rFonts w:ascii="標楷體" w:eastAsia="標楷體" w:hAnsi="標楷體" w:cs="標楷體" w:hint="eastAsia"/>
+          <w:kern w:val="0"/>
+          <w:szCs w:val="24"/>
+          <w:lang w:val="zh-TW"/>
+        </w:rPr>
+        <w:t>3D列印等</w:t>
+      </w:r>
+      <w:r>
+        <w:rPr>
+          <w:rFonts w:ascii="標楷體" w:eastAsia="標楷體" w:hAnsi="標楷體" w:cs="標楷體"/>
+          <w:kern w:val="0"/>
+          <w:szCs w:val="24"/>
+          <w:lang w:val="zh-TW"/>
+        </w:rPr>
+        <w:t>…</w:t>
+      </w:r>
+      <w:r>
+        <w:rPr>
+          <w:rFonts w:ascii="標楷體" w:eastAsia="標楷體" w:hAnsi="標楷體" w:cs="標楷體" w:hint="eastAsia"/>
+          <w:kern w:val="0"/>
+          <w:szCs w:val="24"/>
+          <w:lang w:val="zh-TW"/>
+        </w:rPr>
+        <w:t>各種設備</w:t>
+      </w:r>
+      <w:r>
+        <w:rPr>
+          <w:rFonts w:ascii="標楷體" w:eastAsia="標楷體" w:hAnsi="標楷體" w:cs="標楷體" w:hint="eastAsia"/>
+          <w:kern w:val="0"/>
+          <w:szCs w:val="24"/>
+          <w:lang w:val="zh-TW"/>
+        </w:rPr>
+        <w:t>設計</w:t>
+      </w:r>
+      <w:r>
+        <w:rPr>
+          <w:rFonts w:ascii="標楷體" w:eastAsia="標楷體" w:hAnsi="標楷體" w:cs="標楷體" w:hint="eastAsia"/>
+          <w:kern w:val="0"/>
+          <w:szCs w:val="24"/>
+          <w:lang w:val="zh-TW"/>
+        </w:rPr>
+        <w:t>運球機構</w:t>
+      </w:r>
+      <w:r>
+        <w:rPr>
+          <w:rFonts w:ascii="標楷體" w:eastAsia="標楷體" w:hAnsi="標楷體" w:cs="標楷體" w:hint="eastAsia"/>
+          <w:kern w:val="0"/>
+          <w:szCs w:val="24"/>
+          <w:lang w:val="zh-TW"/>
+        </w:rPr>
+        <w:t>所牽涉到的軟體亦將在此一併介紹；第四章為研究過程及方法，分別對</w:t>
+      </w:r>
+      <w:r>
+        <w:rPr>
+          <w:rFonts w:ascii="標楷體" w:eastAsia="標楷體" w:hAnsi="標楷體" w:cs="標楷體" w:hint="eastAsia"/>
+          <w:kern w:val="0"/>
+          <w:szCs w:val="24"/>
+          <w:lang w:val="zh-TW"/>
+        </w:rPr>
+        <w:t>台球機構</w:t>
+      </w:r>
+      <w:r>
+        <w:rPr>
+          <w:rFonts w:ascii="標楷體" w:eastAsia="標楷體" w:hAnsi="標楷體" w:cs="標楷體" w:hint="eastAsia"/>
+          <w:kern w:val="0"/>
+          <w:szCs w:val="24"/>
+          <w:lang w:val="zh-TW"/>
+        </w:rPr>
+        <w:t>的製作流程</w:t>
+      </w:r>
+      <w:r>
+        <w:rPr>
+          <w:rFonts w:ascii="標楷體" w:eastAsia="標楷體" w:hAnsi="標楷體" w:cs="標楷體" w:hint="eastAsia"/>
+          <w:kern w:val="0"/>
+          <w:szCs w:val="24"/>
+          <w:lang w:val="zh-TW"/>
+        </w:rPr>
+        <w:t>以圖表搭配文字來達到</w:t>
+      </w:r>
+      <w:r>
+        <w:rPr>
+          <w:rFonts w:ascii="標楷體" w:eastAsia="標楷體" w:hAnsi="標楷體" w:cs="標楷體" w:hint="eastAsia"/>
+          <w:kern w:val="0"/>
+          <w:szCs w:val="24"/>
+          <w:lang w:val="zh-TW"/>
+        </w:rPr>
+        <w:t>更清楚的呈現；第五章為研究結果，將完成後比較出此專題所帶來的效益，將完成後與未完成所帶來的差別，第六章為問題與討論，將過程中所遇到的問題與解決方法，依依呈現在報告中，讓大家能看完報告後，不僅僅能對此專題有更深的了解，也能在家試作時能參考我們的報告，進行問題改善；第七章為結論，我們將製作專題過程中所學的一切詳細報告，也介紹了作品未來的發展性</w:t>
+      </w:r>
+      <w:r>
+        <w:rPr>
+          <w:rFonts w:ascii="標楷體" w:eastAsia="標楷體" w:hAnsi="標楷體" w:cs="標楷體" w:hint="eastAsia"/>
+          <w:kern w:val="0"/>
+          <w:szCs w:val="24"/>
+          <w:lang w:val="zh-TW"/>
+        </w:rPr>
+        <w:t>。</w:t>
       </w:r>
       <w:bookmarkStart w:id="0" w:name="_GoBack"/>
       <w:bookmarkEnd w:id="0"/>
+      <w:r>
+        <w:rPr>
+          <w:rFonts w:ascii="標楷體" w:eastAsia="標楷體" w:hAnsi="標楷體" w:cs="標楷體" w:hint="eastAsia"/>
+          <w:kern w:val="0"/>
+          <w:szCs w:val="24"/>
+          <w:lang w:val="zh-TW"/>
+        </w:rPr>
+        <w:t xml:space="preserve"> </w:t>
+      </w:r>
+    </w:p>
+    <w:p>
+      <w:pPr>
+        <w:rPr>
+          <w:sz w:val="40"/>
+          <w:szCs w:val="40"/>
+        </w:rPr>
+      </w:pPr>
+    </w:p>
+    <w:p>
+      <w:pPr>
+        <w:rPr>
+          <w:sz w:val="40"/>
+          <w:szCs w:val="40"/>
+        </w:rPr>
+      </w:pPr>
+    </w:p>
+    <w:p>
+      <w:pPr>
+        <w:rPr>
+          <w:sz w:val="40"/>
+          <w:szCs w:val="40"/>
+        </w:rPr>
+      </w:pPr>
+    </w:p>
+    <w:p>
+      <w:pPr>
+        <w:rPr>
+          <w:sz w:val="40"/>
+          <w:szCs w:val="40"/>
+        </w:rPr>
+      </w:pPr>
+    </w:p>
+    <w:p>
+      <w:pPr>
+        <w:rPr>
+          <w:sz w:val="40"/>
+          <w:szCs w:val="40"/>
+        </w:rPr>
+      </w:pPr>
+    </w:p>
+    <w:p>
+      <w:pPr>
+        <w:rPr>
+          <w:sz w:val="40"/>
+          <w:szCs w:val="40"/>
+        </w:rPr>
+      </w:pPr>
+    </w:p>
+    <w:p>
+      <w:pPr>
+        <w:rPr>
+          <w:rFonts w:hint="eastAsia"/>
+          <w:sz w:val="40"/>
+          <w:szCs w:val="40"/>
+        </w:rPr>
+      </w:pPr>
+    </w:p>
+    <w:p>
+      <w:pPr>
+        <w:jc w:val="center"/>
+        <w:rPr>
+          <w:rFonts w:ascii="標楷體" w:eastAsia="標楷體" w:hAnsi="標楷體"/>
+          <w:sz w:val="40"/>
+          <w:szCs w:val="40"/>
+        </w:rPr>
+      </w:pPr>
+      <w:r>
+        <w:rPr>
+          <w:rFonts w:ascii="標楷體" w:eastAsia="標楷體" w:hAnsi="標楷體" w:cs="標楷體" w:hint="eastAsia"/>
+          <w:b/>
+          <w:kern w:val="0"/>
+          <w:sz w:val="32"/>
+          <w:szCs w:val="32"/>
+          <w:lang w:val="zh-TW"/>
+        </w:rPr>
+        <w:lastRenderedPageBreak/>
+        <w:t>貳、研究目的</w:t>
+      </w:r>
+    </w:p>
+    <w:p>
+      <w:pPr>
+        <w:spacing w:line="360" w:lineRule="auto"/>
+        <w:ind w:firstLineChars="236" w:firstLine="566"/>
+        <w:jc w:val="both"/>
+        <w:rPr>
+          <w:rFonts w:ascii="標楷體" w:eastAsia="標楷體" w:hAnsi="標楷體" w:cs="標楷體" w:hint="eastAsia"/>
+          <w:kern w:val="0"/>
+          <w:szCs w:val="24"/>
+          <w:lang w:val="zh-TW"/>
+        </w:rPr>
+      </w:pPr>
+      <w:r>
+        <w:rPr>
+          <w:rFonts w:ascii="標楷體" w:eastAsia="標楷體" w:hAnsi="標楷體" w:cs="標楷體" w:hint="eastAsia"/>
+          <w:kern w:val="0"/>
+          <w:szCs w:val="24"/>
+          <w:lang w:val="zh-TW"/>
+        </w:rPr>
+        <w:t>希望大家閱讀此報告後，對</w:t>
+      </w:r>
+      <w:r>
+        <w:rPr>
+          <w:rFonts w:ascii="標楷體" w:eastAsia="標楷體" w:hAnsi="標楷體" w:cs="標楷體" w:hint="eastAsia"/>
+          <w:kern w:val="0"/>
+          <w:szCs w:val="24"/>
+          <w:lang w:val="zh-TW"/>
+        </w:rPr>
+        <w:t>鋼球運動機構</w:t>
+      </w:r>
+      <w:r>
+        <w:rPr>
+          <w:rFonts w:ascii="標楷體" w:eastAsia="標楷體" w:hAnsi="標楷體" w:cs="標楷體" w:hint="eastAsia"/>
+          <w:kern w:val="0"/>
+          <w:szCs w:val="24"/>
+          <w:lang w:val="zh-TW"/>
+        </w:rPr>
+        <w:t>的設計與組裝產生興趣，且有更進一步的認知，也可以自行獨立設計與完成心目中理想的</w:t>
+      </w:r>
+      <w:r>
+        <w:rPr>
+          <w:rFonts w:ascii="標楷體" w:eastAsia="標楷體" w:hAnsi="標楷體" w:cs="標楷體" w:hint="eastAsia"/>
+          <w:kern w:val="0"/>
+          <w:szCs w:val="24"/>
+          <w:lang w:val="zh-TW"/>
+        </w:rPr>
+        <w:t>鋼球運動機構</w:t>
+      </w:r>
+      <w:r>
+        <w:rPr>
+          <w:rFonts w:ascii="標楷體" w:eastAsia="標楷體" w:hAnsi="標楷體" w:cs="標楷體" w:hint="eastAsia"/>
+          <w:kern w:val="0"/>
+          <w:szCs w:val="24"/>
+          <w:lang w:val="zh-TW"/>
+        </w:rPr>
+        <w:t>。也希望藉由本報告，可以把我們所遇過的一些問題及解決方法提供給大家，大家在閱讀後能快速的解決問題及找到正確的解決方法。</w:t>
+      </w:r>
+    </w:p>
+    <w:p>
+      <w:pPr>
+        <w:spacing w:line="360" w:lineRule="auto"/>
+        <w:rPr>
+          <w:rFonts w:ascii="標楷體" w:eastAsia="標楷體" w:hAnsi="標楷體" w:cs="標楷體" w:hint="eastAsia"/>
+          <w:kern w:val="0"/>
+          <w:szCs w:val="24"/>
+          <w:lang w:val="zh-TW"/>
+        </w:rPr>
+      </w:pPr>
+      <w:r>
+        <w:rPr>
+          <w:rFonts w:ascii="標楷體" w:eastAsia="標楷體" w:hAnsi="標楷體" w:cs="標楷體" w:hint="eastAsia"/>
+          <w:kern w:val="0"/>
+          <w:szCs w:val="24"/>
+          <w:lang w:val="zh-TW"/>
+        </w:rPr>
+        <w:t xml:space="preserve">    </w:t>
+      </w:r>
+    </w:p>
+    <w:p>
+      <w:pPr>
+        <w:rPr>
+          <w:rFonts w:ascii="標楷體" w:eastAsia="標楷體" w:hAnsi="標楷體"/>
+          <w:sz w:val="40"/>
+          <w:szCs w:val="40"/>
+        </w:rPr>
+      </w:pPr>
+      <w:r>
+        <w:rPr>
+          <w:rFonts w:ascii="標楷體" w:eastAsia="標楷體" w:hAnsi="標楷體" w:cs="標楷體"/>
+          <w:kern w:val="0"/>
+          <w:szCs w:val="24"/>
+          <w:lang w:val="zh-TW"/>
+        </w:rPr>
+        <w:t>本專題</w:t>
+      </w:r>
+      <w:r>
+        <w:rPr>
+          <w:rFonts w:ascii="標楷體" w:eastAsia="標楷體" w:hAnsi="標楷體" w:cs="標楷體" w:hint="eastAsia"/>
+          <w:kern w:val="0"/>
+          <w:szCs w:val="24"/>
+          <w:lang w:val="zh-TW"/>
+        </w:rPr>
+        <w:t>研究目的是作為</w:t>
+      </w:r>
+      <w:r>
+        <w:rPr>
+          <w:rFonts w:ascii="標楷體" w:eastAsia="標楷體" w:hAnsi="標楷體" w:cs="標楷體" w:hint="eastAsia"/>
+          <w:kern w:val="0"/>
+          <w:szCs w:val="24"/>
+          <w:lang w:val="zh-TW"/>
+        </w:rPr>
+        <w:t>鋼球運動機構</w:t>
+      </w:r>
+      <w:r>
+        <w:rPr>
+          <w:rFonts w:ascii="標楷體" w:eastAsia="標楷體" w:hAnsi="標楷體" w:cs="標楷體" w:hint="eastAsia"/>
+          <w:kern w:val="0"/>
+          <w:szCs w:val="24"/>
+          <w:lang w:val="zh-TW"/>
+        </w:rPr>
+        <w:t>應用，實務上</w:t>
+      </w:r>
+      <w:r>
+        <w:rPr>
+          <w:rFonts w:ascii="標楷體" w:eastAsia="標楷體" w:hAnsi="標楷體" w:cs="標楷體"/>
+          <w:kern w:val="0"/>
+          <w:szCs w:val="24"/>
+          <w:lang w:val="zh-TW"/>
+        </w:rPr>
+        <w:t>可以延伸應用作為</w:t>
+      </w:r>
+      <w:r>
+        <w:rPr>
+          <w:rFonts w:ascii="標楷體" w:eastAsia="標楷體" w:hAnsi="標楷體" w:cs="標楷體" w:hint="eastAsia"/>
+          <w:kern w:val="0"/>
+          <w:szCs w:val="24"/>
+          <w:lang w:val="zh-TW"/>
+        </w:rPr>
+        <w:t>進階的產線自動化工具機</w:t>
+      </w:r>
+      <w:r>
+        <w:rPr>
+          <w:rFonts w:ascii="標楷體" w:eastAsia="標楷體" w:hAnsi="標楷體" w:cs="標楷體"/>
+          <w:kern w:val="0"/>
+          <w:szCs w:val="24"/>
+          <w:lang w:val="zh-TW"/>
+        </w:rPr>
+        <w:t>與各</w:t>
+      </w:r>
+      <w:r>
+        <w:rPr>
+          <w:rFonts w:ascii="標楷體" w:eastAsia="標楷體" w:hAnsi="標楷體" w:cs="標楷體" w:hint="eastAsia"/>
+          <w:kern w:val="0"/>
+          <w:szCs w:val="24"/>
+          <w:lang w:val="zh-TW"/>
+        </w:rPr>
+        <w:t>式需使用電器</w:t>
+      </w:r>
+      <w:r>
+        <w:rPr>
+          <w:rFonts w:ascii="標楷體" w:eastAsia="標楷體" w:hAnsi="標楷體" w:cs="標楷體"/>
+          <w:kern w:val="0"/>
+          <w:szCs w:val="24"/>
+          <w:lang w:val="zh-TW"/>
+        </w:rPr>
+        <w:t>裝置等設備</w:t>
+      </w:r>
+      <w:r>
+        <w:rPr>
+          <w:rFonts w:ascii="標楷體" w:eastAsia="標楷體" w:hAnsi="標楷體" w:cs="標楷體" w:hint="eastAsia"/>
+          <w:kern w:val="0"/>
+          <w:szCs w:val="24"/>
+          <w:lang w:val="zh-TW"/>
+        </w:rPr>
+        <w:t>有效的</w:t>
+      </w:r>
+      <w:r>
+        <w:rPr>
+          <w:rFonts w:ascii="標楷體" w:eastAsia="標楷體" w:hAnsi="標楷體" w:cs="標楷體"/>
+          <w:kern w:val="0"/>
+          <w:szCs w:val="24"/>
+          <w:lang w:val="zh-TW"/>
+        </w:rPr>
+        <w:t>使用</w:t>
+      </w:r>
+      <w:r>
+        <w:rPr>
+          <w:rFonts w:ascii="標楷體" w:eastAsia="標楷體" w:hAnsi="標楷體" w:cs="標楷體" w:hint="eastAsia"/>
+          <w:kern w:val="0"/>
+          <w:szCs w:val="24"/>
+          <w:lang w:val="zh-TW"/>
+        </w:rPr>
+        <w:t>。</w:t>
+      </w:r>
+    </w:p>
+    <w:p>
+      <w:pPr>
+        <w:rPr>
+          <w:rFonts w:hint="eastAsia"/>
+          <w:sz w:val="40"/>
+          <w:szCs w:val="40"/>
+        </w:rPr>
+      </w:pPr>
+    </w:p>
+    <w:p>
+      <w:pPr>
+        <w:rPr>
+          <w:sz w:val="40"/>
+          <w:szCs w:val="40"/>
+        </w:rPr>
+      </w:pPr>
+    </w:p>
+    <w:p>
+      <w:pPr>
+        <w:rPr>
+          <w:sz w:val="40"/>
+          <w:szCs w:val="40"/>
+        </w:rPr>
+      </w:pPr>
+      <w:r>
+        <w:rPr>
+          <w:noProof/>
+          <w:sz w:val="40"/>
+          <w:szCs w:val="40"/>
+        </w:rPr>
+        <w:drawing>
+          <wp:inline distT="0" distB="0" distL="0" distR="0">
+            <wp:extent cx="5271770" cy="2981960"/>
+            <wp:effectExtent l="0" t="0" r="5080" b="8890"/>
+            <wp:docPr id="4" name="圖片 4"/>
+            <wp:cNvGraphicFramePr>
+              <a:graphicFrameLocks xmlns:a="http://schemas.openxmlformats.org/drawingml/2006/main" noChangeAspect="1"/>
+            </wp:cNvGraphicFramePr>
+            <a:graphic xmlns:a="http://schemas.openxmlformats.org/drawingml/2006/main">
+              <a:graphicData uri="http://schemas.openxmlformats.org/drawingml/2006/picture">
+                <pic:pic xmlns:pic="http://schemas.openxmlformats.org/drawingml/2006/picture">
+                  <pic:nvPicPr>
+                    <pic:cNvPr id="0" name="Picture 9"/>
+                    <pic:cNvPicPr>
+                      <a:picLocks noChangeAspect="1" noChangeArrowheads="1"/>
+                    </pic:cNvPicPr>
+                  </pic:nvPicPr>
+                  <pic:blipFill>
+                    <a:blip r:embed="rId5">
+                      <a:extLst>
+                        <a:ext uri="{28A0092B-C50C-407E-A947-70E740481C1C}">
+                          <a14:useLocalDpi xmlns:a14="http://schemas.microsoft.com/office/drawing/2010/main" val="0"/>
+                        </a:ext>
+                      </a:extLst>
+                    </a:blip>
+                    <a:srcRect/>
+                    <a:stretch>
+                      <a:fillRect/>
+                    </a:stretch>
+                  </pic:blipFill>
+                  <pic:spPr bwMode="auto">
+                    <a:xfrm>
+                      <a:off x="0" y="0"/>
+                      <a:ext cx="5271770" cy="2981960"/>
+                    </a:xfrm>
+                    <a:prstGeom prst="rect">
+                      <a:avLst/>
+                    </a:prstGeom>
+                    <a:noFill/>
+                    <a:ln>
+                      <a:noFill/>
+                    </a:ln>
+                  </pic:spPr>
+                </pic:pic>
+              </a:graphicData>
+            </a:graphic>
+          </wp:inline>
+        </w:drawing>
+      </w:r>
+    </w:p>
+    <w:p>
+      <w:pPr>
+        <w:rPr>
+          <w:sz w:val="40"/>
+          <w:szCs w:val="40"/>
+        </w:rPr>
+      </w:pPr>
+    </w:p>
+    <w:p>
+      <w:pPr>
+        <w:rPr>
+          <w:sz w:val="40"/>
+          <w:szCs w:val="40"/>
+        </w:rPr>
+      </w:pPr>
+    </w:p>
+    <w:p>
+      <w:pPr>
+        <w:rPr>
+          <w:sz w:val="40"/>
+          <w:szCs w:val="40"/>
+        </w:rPr>
+      </w:pPr>
+    </w:p>
+    <w:p>
+      <w:pPr>
+        <w:rPr>
+          <w:rFonts w:hint="eastAsia"/>
+          <w:sz w:val="40"/>
+          <w:szCs w:val="40"/>
+        </w:rPr>
+      </w:pPr>
+    </w:p>
+    <w:p>
+      <w:pPr>
+        <w:jc w:val="center"/>
+        <w:rPr>
+          <w:rFonts w:ascii="標楷體" w:eastAsia="標楷體" w:hAnsi="標楷體"/>
+          <w:sz w:val="32"/>
+          <w:szCs w:val="32"/>
+        </w:rPr>
+      </w:pPr>
+      <w:r>
+        <w:rPr>
+          <w:rFonts w:ascii="標楷體" w:eastAsia="標楷體" w:hAnsi="標楷體" w:cs="標楷體" w:hint="eastAsia"/>
+          <w:b/>
+          <w:kern w:val="0"/>
+          <w:sz w:val="32"/>
+          <w:szCs w:val="32"/>
+          <w:lang w:val="zh-TW"/>
+        </w:rPr>
+        <w:lastRenderedPageBreak/>
+        <w:t>參 、研究設備及器材</w:t>
+      </w:r>
+    </w:p>
+    <w:p>
+      <w:pPr>
+        <w:pStyle w:val="a3"/>
+        <w:numPr>
+          <w:ilvl w:val="0"/>
+          <w:numId w:val="20"/>
+        </w:numPr>
+        <w:ind w:leftChars="0"/>
+        <w:rPr>
+          <w:rFonts w:ascii="標楷體" w:eastAsia="標楷體" w:hAnsi="標楷體" w:cs="標楷體"/>
+          <w:kern w:val="0"/>
+          <w:szCs w:val="24"/>
+          <w:lang w:val="zh-TW"/>
+        </w:rPr>
+      </w:pPr>
+      <w:r>
+        <w:rPr>
+          <w:rFonts w:ascii="標楷體" w:eastAsia="標楷體" w:hAnsi="標楷體" w:cs="標楷體" w:hint="eastAsia"/>
+          <w:kern w:val="0"/>
+          <w:szCs w:val="24"/>
+          <w:lang w:val="zh-TW"/>
+        </w:rPr>
+        <w:t>軟體</w:t>
+      </w:r>
+    </w:p>
+    <w:p>
+      <w:pPr>
+        <w:pStyle w:val="a3"/>
+        <w:spacing w:line="360" w:lineRule="auto"/>
+        <w:ind w:leftChars="0"/>
+        <w:jc w:val="both"/>
+        <w:rPr>
+          <w:rFonts w:ascii="標楷體" w:eastAsia="標楷體" w:hAnsi="標楷體" w:cs="標楷體"/>
+          <w:kern w:val="0"/>
+          <w:szCs w:val="24"/>
+          <w:lang w:val="zh-TW"/>
+        </w:rPr>
+      </w:pPr>
+      <w:r>
+        <w:rPr>
+          <w:rFonts w:ascii="標楷體" w:eastAsia="標楷體" w:hAnsi="標楷體" w:cs="標楷體" w:hint="eastAsia"/>
+          <w:kern w:val="0"/>
+          <w:szCs w:val="24"/>
+          <w:lang w:val="zh-TW"/>
+        </w:rPr>
+        <w:t>以下</w:t>
+      </w:r>
+      <w:proofErr w:type="gramStart"/>
+      <w:r>
+        <w:rPr>
+          <w:rFonts w:ascii="標楷體" w:eastAsia="標楷體" w:hAnsi="標楷體" w:cs="標楷體" w:hint="eastAsia"/>
+          <w:kern w:val="0"/>
+          <w:szCs w:val="24"/>
+          <w:lang w:val="zh-TW"/>
+        </w:rPr>
+        <w:t>是本鋼球</w:t>
+      </w:r>
+      <w:proofErr w:type="gramEnd"/>
+      <w:r>
+        <w:rPr>
+          <w:rFonts w:ascii="標楷體" w:eastAsia="標楷體" w:hAnsi="標楷體" w:cs="標楷體" w:hint="eastAsia"/>
+          <w:kern w:val="0"/>
+          <w:szCs w:val="24"/>
+          <w:lang w:val="zh-TW"/>
+        </w:rPr>
+        <w:t>機構</w:t>
+      </w:r>
+      <w:r>
+        <w:rPr>
+          <w:rFonts w:ascii="標楷體" w:eastAsia="標楷體" w:hAnsi="標楷體" w:cs="標楷體" w:hint="eastAsia"/>
+          <w:kern w:val="0"/>
+          <w:szCs w:val="24"/>
+          <w:lang w:val="zh-TW"/>
+        </w:rPr>
+        <w:t>所使用到的軟體及其詳細的介紹。</w:t>
+      </w:r>
+    </w:p>
+    <w:p>
+      <w:pPr>
+        <w:pStyle w:val="a3"/>
+        <w:numPr>
+          <w:ilvl w:val="0"/>
+          <w:numId w:val="21"/>
+        </w:numPr>
+        <w:spacing w:line="360" w:lineRule="auto"/>
+        <w:ind w:leftChars="0"/>
+        <w:jc w:val="both"/>
+        <w:rPr>
+          <w:rFonts w:ascii="標楷體" w:eastAsia="標楷體" w:hAnsi="標楷體" w:cs="標楷體"/>
+          <w:kern w:val="0"/>
+          <w:szCs w:val="24"/>
+          <w:lang w:val="zh-TW"/>
+        </w:rPr>
+      </w:pPr>
+      <w:r>
+        <w:rPr>
+          <w:rFonts w:ascii="標楷體" w:eastAsia="標楷體" w:hAnsi="標楷體" w:cs="標楷體" w:hint="eastAsia"/>
+          <w:kern w:val="0"/>
+          <w:szCs w:val="24"/>
+          <w:lang w:val="zh-TW"/>
+        </w:rPr>
+        <w:t>SolveSp</w:t>
+      </w:r>
+      <w:r>
+        <w:rPr>
+          <w:rFonts w:ascii="標楷體" w:eastAsia="標楷體" w:hAnsi="標楷體" w:cs="標楷體"/>
+          <w:kern w:val="0"/>
+          <w:szCs w:val="24"/>
+          <w:lang w:val="zh-TW"/>
+        </w:rPr>
+        <w:t>ace</w:t>
+      </w:r>
+    </w:p>
+    <w:p>
+      <w:pPr>
+        <w:spacing w:line="360" w:lineRule="auto"/>
+        <w:jc w:val="both"/>
+        <w:rPr>
+          <w:rFonts w:ascii="標楷體" w:eastAsia="標楷體" w:hAnsi="標楷體" w:cs="標楷體"/>
+          <w:kern w:val="0"/>
+          <w:szCs w:val="24"/>
+          <w:lang w:val="zh-TW"/>
+        </w:rPr>
+      </w:pPr>
+      <w:r>
+        <w:rPr>
+          <w:rFonts w:ascii="標楷體" w:eastAsia="標楷體" w:hAnsi="標楷體" w:cs="標楷體" w:hint="eastAsia"/>
+          <w:kern w:val="0"/>
+          <w:szCs w:val="24"/>
+          <w:lang w:val="zh-TW"/>
+        </w:rPr>
+        <w:t>此程式</w:t>
+      </w:r>
+      <w:r>
+        <w:rPr>
+          <w:rFonts w:ascii="標楷體" w:eastAsia="標楷體" w:hAnsi="標楷體" w:cs="標楷體" w:hint="eastAsia"/>
+          <w:kern w:val="0"/>
+          <w:szCs w:val="24"/>
+          <w:lang w:val="zh-TW"/>
+        </w:rPr>
+        <w:t>是目前我們進行機構模擬前期的測試系統，這系統相較其他大型的繪圖軟體</w:t>
+      </w:r>
+      <w:proofErr w:type="gramStart"/>
+      <w:r>
+        <w:rPr>
+          <w:rFonts w:ascii="標楷體" w:eastAsia="標楷體" w:hAnsi="標楷體" w:cs="標楷體" w:hint="eastAsia"/>
+          <w:kern w:val="0"/>
+          <w:szCs w:val="24"/>
+          <w:lang w:val="zh-TW"/>
+        </w:rPr>
+        <w:t>來說更佳</w:t>
+      </w:r>
+      <w:proofErr w:type="gramEnd"/>
+      <w:r>
+        <w:rPr>
+          <w:rFonts w:ascii="標楷體" w:eastAsia="標楷體" w:hAnsi="標楷體" w:cs="標楷體" w:hint="eastAsia"/>
+          <w:kern w:val="0"/>
+          <w:szCs w:val="24"/>
+          <w:lang w:val="zh-TW"/>
+        </w:rPr>
+        <w:t>的容易攜帶，非常適合我們設計機構前期的</w:t>
+      </w:r>
+      <w:proofErr w:type="gramStart"/>
+      <w:r>
+        <w:rPr>
+          <w:rFonts w:ascii="標楷體" w:eastAsia="標楷體" w:hAnsi="標楷體" w:cs="標楷體" w:hint="eastAsia"/>
+          <w:kern w:val="0"/>
+          <w:szCs w:val="24"/>
+          <w:lang w:val="zh-TW"/>
+        </w:rPr>
+        <w:t>桿</w:t>
+      </w:r>
+      <w:proofErr w:type="gramEnd"/>
+      <w:r>
+        <w:rPr>
+          <w:rFonts w:ascii="標楷體" w:eastAsia="標楷體" w:hAnsi="標楷體" w:cs="標楷體" w:hint="eastAsia"/>
+          <w:kern w:val="0"/>
+          <w:szCs w:val="24"/>
+          <w:lang w:val="zh-TW"/>
+        </w:rPr>
+        <w:t>件模擬，會使用此軟體也是因為老師的推薦，</w:t>
+      </w:r>
+      <w:r>
+        <w:rPr>
+          <w:rFonts w:ascii="標楷體" w:eastAsia="標楷體" w:hAnsi="標楷體" w:cs="標楷體" w:hint="eastAsia"/>
+          <w:kern w:val="0"/>
+          <w:szCs w:val="24"/>
+          <w:lang w:val="zh-TW"/>
+        </w:rPr>
+        <w:t>過程中我們利用此軟體，將我們的構想轉為</w:t>
+      </w:r>
+      <w:r>
+        <w:rPr>
+          <w:rFonts w:ascii="標楷體" w:eastAsia="標楷體" w:hAnsi="標楷體" w:cs="標楷體" w:hint="eastAsia"/>
+          <w:kern w:val="0"/>
+          <w:szCs w:val="24"/>
+          <w:lang w:val="zh-TW"/>
+        </w:rPr>
+        <w:t>機構圖</w:t>
+      </w:r>
+      <w:r>
+        <w:rPr>
+          <w:rFonts w:ascii="標楷體" w:eastAsia="標楷體" w:hAnsi="標楷體" w:cs="標楷體" w:hint="eastAsia"/>
+          <w:kern w:val="0"/>
+          <w:szCs w:val="24"/>
+          <w:lang w:val="zh-TW"/>
+        </w:rPr>
+        <w:t>，在經過一次</w:t>
+      </w:r>
+      <w:proofErr w:type="gramStart"/>
+      <w:r>
+        <w:rPr>
+          <w:rFonts w:ascii="標楷體" w:eastAsia="標楷體" w:hAnsi="標楷體" w:cs="標楷體" w:hint="eastAsia"/>
+          <w:kern w:val="0"/>
+          <w:szCs w:val="24"/>
+          <w:lang w:val="zh-TW"/>
+        </w:rPr>
+        <w:t>次</w:t>
+      </w:r>
+      <w:proofErr w:type="gramEnd"/>
+      <w:r>
+        <w:rPr>
+          <w:rFonts w:ascii="標楷體" w:eastAsia="標楷體" w:hAnsi="標楷體" w:cs="標楷體" w:hint="eastAsia"/>
+          <w:kern w:val="0"/>
+          <w:szCs w:val="24"/>
+          <w:lang w:val="zh-TW"/>
+        </w:rPr>
+        <w:t>嘗試確認無誤後，最後才依依將零件放置</w:t>
+      </w:r>
+      <w:r>
+        <w:rPr>
+          <w:rFonts w:ascii="標楷體" w:eastAsia="標楷體" w:hAnsi="標楷體" w:cs="標楷體" w:hint="eastAsia"/>
+          <w:kern w:val="0"/>
+          <w:szCs w:val="24"/>
+          <w:lang w:val="zh-TW"/>
+        </w:rPr>
+        <w:t>在機構圖</w:t>
+      </w:r>
+    </w:p>
+    <w:p>
+      <w:pPr>
+        <w:spacing w:line="360" w:lineRule="auto"/>
+        <w:jc w:val="both"/>
+        <w:rPr>
+          <w:rFonts w:ascii="標楷體" w:eastAsia="標楷體" w:hAnsi="標楷體" w:cs="標楷體"/>
+          <w:kern w:val="0"/>
+          <w:szCs w:val="24"/>
+          <w:lang w:val="zh-TW"/>
+        </w:rPr>
+      </w:pPr>
+    </w:p>
+    <w:p>
+      <w:pPr>
+        <w:spacing w:line="360" w:lineRule="auto"/>
+        <w:jc w:val="both"/>
+        <w:rPr>
+          <w:rFonts w:ascii="標楷體" w:eastAsia="標楷體" w:hAnsi="標楷體" w:cs="標楷體"/>
+          <w:kern w:val="0"/>
+          <w:szCs w:val="24"/>
+          <w:lang w:val="zh-TW"/>
+        </w:rPr>
+      </w:pPr>
+    </w:p>
+    <w:p>
+      <w:pPr>
+        <w:spacing w:line="360" w:lineRule="auto"/>
+        <w:jc w:val="both"/>
+        <w:rPr>
+          <w:rFonts w:ascii="標楷體" w:eastAsia="標楷體" w:hAnsi="標楷體" w:cs="標楷體" w:hint="eastAsia"/>
+          <w:kern w:val="0"/>
+          <w:szCs w:val="24"/>
+          <w:lang w:val="zh-TW"/>
+        </w:rPr>
+      </w:pPr>
+    </w:p>
+    <w:p>
+      <w:pPr>
+        <w:spacing w:line="360" w:lineRule="auto"/>
+        <w:jc w:val="both"/>
+        <w:rPr>
+          <w:rFonts w:ascii="標楷體" w:eastAsia="標楷體" w:hAnsi="標楷體" w:cs="標楷體" w:hint="eastAsia"/>
+          <w:kern w:val="0"/>
+          <w:szCs w:val="24"/>
+          <w:lang w:val="zh-TW"/>
+        </w:rPr>
+      </w:pPr>
+      <w:r>
+        <w:rPr>
+          <w:rFonts w:ascii="標楷體" w:eastAsia="標楷體" w:hAnsi="標楷體" w:cs="標楷體" w:hint="eastAsia"/>
+          <w:noProof/>
+          <w:kern w:val="0"/>
+          <w:szCs w:val="24"/>
+        </w:rPr>
+        <w:drawing>
+          <wp:inline distT="0" distB="0" distL="0" distR="0">
+            <wp:extent cx="5271770" cy="3411220"/>
+            <wp:effectExtent l="0" t="0" r="5080" b="0"/>
+            <wp:docPr id="1" name="圖片 1"/>
+            <wp:cNvGraphicFramePr>
+              <a:graphicFrameLocks xmlns:a="http://schemas.openxmlformats.org/drawingml/2006/main" noChangeAspect="1"/>
+            </wp:cNvGraphicFramePr>
+            <a:graphic xmlns:a="http://schemas.openxmlformats.org/drawingml/2006/main">
+              <a:graphicData uri="http://schemas.openxmlformats.org/drawingml/2006/picture">
+                <pic:pic xmlns:pic="http://schemas.openxmlformats.org/drawingml/2006/picture">
+                  <pic:nvPicPr>
+                    <pic:cNvPr id="0" name="Picture 1"/>
+                    <pic:cNvPicPr>
+                      <a:picLocks noChangeAspect="1" noChangeArrowheads="1"/>
+                    </pic:cNvPicPr>
+                  </pic:nvPicPr>
+                  <pic:blipFill>
+                    <a:blip r:embed="rId6">
+                      <a:extLst>
+                        <a:ext uri="{28A0092B-C50C-407E-A947-70E740481C1C}">
+                          <a14:useLocalDpi xmlns:a14="http://schemas.microsoft.com/office/drawing/2010/main" val="0"/>
+                        </a:ext>
+                      </a:extLst>
+                    </a:blip>
+                    <a:srcRect/>
+                    <a:stretch>
+                      <a:fillRect/>
+                    </a:stretch>
+                  </pic:blipFill>
+                  <pic:spPr bwMode="auto">
+                    <a:xfrm>
+                      <a:off x="0" y="0"/>
+                      <a:ext cx="5271770" cy="3411220"/>
+                    </a:xfrm>
+                    <a:prstGeom prst="rect">
+                      <a:avLst/>
+                    </a:prstGeom>
+                    <a:noFill/>
+                    <a:ln>
+                      <a:noFill/>
+                    </a:ln>
+                  </pic:spPr>
+                </pic:pic>
+              </a:graphicData>
+            </a:graphic>
+          </wp:inline>
+        </w:drawing>
+      </w:r>
+    </w:p>
+    <w:p>
+      <w:pPr>
+        <w:pStyle w:val="a3"/>
+        <w:spacing w:line="360" w:lineRule="auto"/>
+        <w:ind w:leftChars="0" w:left="390"/>
+        <w:jc w:val="center"/>
+        <w:rPr>
+          <w:rFonts w:ascii="標楷體" w:eastAsia="標楷體" w:hAnsi="標楷體" w:cs="標楷體"/>
+          <w:kern w:val="0"/>
+          <w:szCs w:val="24"/>
+          <w:lang w:val="zh-TW"/>
+        </w:rPr>
+      </w:pPr>
+      <w:r>
+        <w:rPr>
+          <w:rFonts w:ascii="標楷體" w:eastAsia="標楷體" w:hAnsi="標楷體" w:hint="eastAsia"/>
+          <w:szCs w:val="24"/>
+        </w:rPr>
+        <w:t>圖1.</w:t>
+      </w:r>
+      <w:r>
+        <w:rPr>
+          <w:rFonts w:ascii="標楷體" w:eastAsia="標楷體" w:hAnsi="標楷體" w:cs="標楷體" w:hint="eastAsia"/>
+          <w:kern w:val="0"/>
+          <w:szCs w:val="24"/>
+          <w:lang w:val="zh-TW"/>
+        </w:rPr>
+        <w:t xml:space="preserve"> </w:t>
+      </w:r>
+      <w:r>
+        <w:rPr>
+          <w:rFonts w:ascii="標楷體" w:eastAsia="標楷體" w:hAnsi="標楷體" w:cs="標楷體" w:hint="eastAsia"/>
+          <w:kern w:val="0"/>
+          <w:szCs w:val="24"/>
+          <w:lang w:val="zh-TW"/>
+        </w:rPr>
+        <w:t>SolveSp</w:t>
+      </w:r>
+      <w:r>
+        <w:rPr>
+          <w:rFonts w:ascii="標楷體" w:eastAsia="標楷體" w:hAnsi="標楷體" w:cs="標楷體"/>
+          <w:kern w:val="0"/>
+          <w:szCs w:val="24"/>
+          <w:lang w:val="zh-TW"/>
+        </w:rPr>
+        <w:t>ace</w:t>
+      </w:r>
+      <w:r>
+        <w:rPr>
+          <w:rFonts w:ascii="標楷體" w:eastAsia="標楷體" w:hAnsi="標楷體" w:cs="標楷體" w:hint="eastAsia"/>
+          <w:kern w:val="0"/>
+          <w:szCs w:val="24"/>
+          <w:lang w:val="zh-TW"/>
+        </w:rPr>
+        <w:t>設計機構過程</w:t>
+      </w:r>
+    </w:p>
+    <w:p>
+      <w:pPr>
+        <w:rPr>
+          <w:rFonts w:ascii="標楷體" w:eastAsia="標楷體" w:hAnsi="標楷體" w:hint="eastAsia"/>
+          <w:szCs w:val="24"/>
+        </w:rPr>
+      </w:pPr>
+    </w:p>
+    <w:p>
+      <w:pPr>
+        <w:rPr>
+          <w:rFonts w:ascii="標楷體" w:eastAsia="標楷體" w:hAnsi="標楷體"/>
+          <w:szCs w:val="24"/>
+        </w:rPr>
+      </w:pPr>
+    </w:p>
+    <w:p>
+      <w:pPr>
+        <w:rPr>
+          <w:rFonts w:ascii="標楷體" w:eastAsia="標楷體" w:hAnsi="標楷體"/>
+          <w:szCs w:val="24"/>
+        </w:rPr>
+      </w:pPr>
+    </w:p>
+    <w:p>
+      <w:pPr>
+        <w:rPr>
+          <w:rFonts w:ascii="標楷體" w:eastAsia="標楷體" w:hAnsi="標楷體"/>
+          <w:szCs w:val="24"/>
+        </w:rPr>
+      </w:pPr>
+    </w:p>
+    <w:p>
+      <w:pPr>
+        <w:rPr>
+          <w:rFonts w:ascii="標楷體" w:eastAsia="標楷體" w:hAnsi="標楷體" w:hint="eastAsia"/>
+          <w:szCs w:val="24"/>
+        </w:rPr>
+      </w:pPr>
+    </w:p>
+    <w:p>
+      <w:pPr>
+        <w:pStyle w:val="a3"/>
+        <w:numPr>
+          <w:ilvl w:val="0"/>
+          <w:numId w:val="21"/>
+        </w:numPr>
+        <w:spacing w:line="360" w:lineRule="auto"/>
+        <w:ind w:leftChars="0"/>
+        <w:rPr>
+          <w:rFonts w:ascii="標楷體" w:eastAsia="標楷體" w:hAnsi="標楷體" w:cs="標楷體"/>
+          <w:kern w:val="0"/>
+          <w:szCs w:val="24"/>
+          <w:lang w:val="zh-TW"/>
+        </w:rPr>
+      </w:pPr>
+      <w:r>
+        <w:rPr>
+          <w:rFonts w:ascii="標楷體" w:eastAsia="標楷體" w:hAnsi="標楷體" w:cs="標楷體" w:hint="eastAsia"/>
+          <w:kern w:val="0"/>
+          <w:szCs w:val="24"/>
+          <w:lang w:val="zh-TW"/>
+        </w:rPr>
+        <w:lastRenderedPageBreak/>
+        <w:t>Onsh</w:t>
+      </w:r>
+      <w:r>
+        <w:rPr>
+          <w:rFonts w:ascii="標楷體" w:eastAsia="標楷體" w:hAnsi="標楷體" w:cs="標楷體"/>
+          <w:kern w:val="0"/>
+          <w:szCs w:val="24"/>
+          <w:lang w:val="zh-TW"/>
+        </w:rPr>
+        <w:t>ape</w:t>
+      </w:r>
+    </w:p>
+    <w:p>
+      <w:pPr>
+        <w:spacing w:line="360" w:lineRule="auto"/>
+        <w:jc w:val="both"/>
+        <w:rPr>
+          <w:rFonts w:ascii="標楷體" w:eastAsia="標楷體" w:hAnsi="標楷體" w:cs="標楷體" w:hint="eastAsia"/>
+          <w:kern w:val="0"/>
+          <w:szCs w:val="24"/>
+          <w:lang w:val="zh-TW"/>
+        </w:rPr>
+      </w:pPr>
+      <w:r>
+        <w:rPr>
+          <w:rFonts w:ascii="標楷體" w:eastAsia="標楷體" w:hAnsi="標楷體" w:cs="標楷體" w:hint="eastAsia"/>
+          <w:kern w:val="0"/>
+          <w:szCs w:val="24"/>
+          <w:lang w:val="zh-TW"/>
+        </w:rPr>
+        <w:t>此程式目前製圖設計業中逐漸被重視，可以利用此程式來進行零件繪製、模擬組合、動畫製作、立體圖展示等</w:t>
+      </w:r>
+      <w:r>
+        <w:rPr>
+          <w:rFonts w:ascii="標楷體" w:eastAsia="標楷體" w:hAnsi="標楷體" w:cs="標楷體"/>
+          <w:kern w:val="0"/>
+          <w:szCs w:val="24"/>
+          <w:lang w:val="zh-TW"/>
+        </w:rPr>
+        <w:t>…</w:t>
+      </w:r>
+      <w:r>
+        <w:rPr>
+          <w:rFonts w:ascii="標楷體" w:eastAsia="標楷體" w:hAnsi="標楷體" w:cs="標楷體" w:hint="eastAsia"/>
+          <w:kern w:val="0"/>
+          <w:szCs w:val="24"/>
+          <w:lang w:val="zh-TW"/>
+        </w:rPr>
+        <w:t>多方面的用途，會使用此軟體，也是因為此軟體為</w:t>
+      </w:r>
+      <w:r>
+        <w:rPr>
+          <w:rFonts w:ascii="標楷體" w:eastAsia="標楷體" w:hAnsi="標楷體" w:cs="標楷體" w:hint="eastAsia"/>
+          <w:kern w:val="0"/>
+          <w:szCs w:val="24"/>
+          <w:lang w:val="zh-TW"/>
+        </w:rPr>
+        <w:t>老師推薦</w:t>
+      </w:r>
+      <w:r>
+        <w:rPr>
+          <w:rFonts w:ascii="標楷體" w:eastAsia="標楷體" w:hAnsi="標楷體" w:cs="標楷體" w:hint="eastAsia"/>
+          <w:kern w:val="0"/>
+          <w:szCs w:val="24"/>
+          <w:lang w:val="zh-TW"/>
+        </w:rPr>
+        <w:t>教學的軟體，</w:t>
+      </w:r>
+      <w:r>
+        <w:rPr>
+          <w:rFonts w:ascii="標楷體" w:eastAsia="標楷體" w:hAnsi="標楷體" w:cs="標楷體" w:hint="eastAsia"/>
+          <w:kern w:val="0"/>
+          <w:szCs w:val="24"/>
+          <w:lang w:val="zh-TW"/>
+        </w:rPr>
+        <w:t>這程式主打能全雲端繪圖只要有網路就能繪圖，</w:t>
+      </w:r>
+      <w:r>
+        <w:rPr>
+          <w:rFonts w:ascii="標楷體" w:eastAsia="標楷體" w:hAnsi="標楷體" w:cs="標楷體" w:hint="eastAsia"/>
+          <w:kern w:val="0"/>
+          <w:szCs w:val="24"/>
+          <w:lang w:val="zh-TW"/>
+        </w:rPr>
+        <w:t>因此在製作專題的過程中，也能藉由</w:t>
+      </w:r>
+      <w:r>
+        <w:rPr>
+          <w:rFonts w:ascii="標楷體" w:eastAsia="標楷體" w:hAnsi="標楷體" w:cs="標楷體" w:hint="eastAsia"/>
+          <w:kern w:val="0"/>
+          <w:szCs w:val="24"/>
+          <w:lang w:val="zh-TW"/>
+        </w:rPr>
+        <w:t>上課</w:t>
+      </w:r>
+      <w:r>
+        <w:rPr>
+          <w:rFonts w:ascii="標楷體" w:eastAsia="標楷體" w:hAnsi="標楷體" w:cs="標楷體" w:hint="eastAsia"/>
+          <w:kern w:val="0"/>
+          <w:szCs w:val="24"/>
+          <w:lang w:val="zh-TW"/>
+        </w:rPr>
+        <w:t>所學，套用至</w:t>
+      </w:r>
+      <w:r>
+        <w:rPr>
+          <w:rFonts w:ascii="標楷體" w:eastAsia="標楷體" w:hAnsi="標楷體" w:cs="標楷體" w:hint="eastAsia"/>
+          <w:kern w:val="0"/>
+          <w:szCs w:val="24"/>
+          <w:lang w:val="zh-TW"/>
+        </w:rPr>
+        <w:t>機構</w:t>
+      </w:r>
+      <w:r>
+        <w:rPr>
+          <w:rFonts w:ascii="標楷體" w:eastAsia="標楷體" w:hAnsi="標楷體" w:cs="標楷體" w:hint="eastAsia"/>
+          <w:kern w:val="0"/>
+          <w:szCs w:val="24"/>
+          <w:lang w:val="zh-TW"/>
+        </w:rPr>
+        <w:t>製作當中，過程中我們利用此軟體，將我們的構想轉為立體圖，在經過一次</w:t>
+      </w:r>
+      <w:proofErr w:type="gramStart"/>
+      <w:r>
+        <w:rPr>
+          <w:rFonts w:ascii="標楷體" w:eastAsia="標楷體" w:hAnsi="標楷體" w:cs="標楷體" w:hint="eastAsia"/>
+          <w:kern w:val="0"/>
+          <w:szCs w:val="24"/>
+          <w:lang w:val="zh-TW"/>
+        </w:rPr>
+        <w:t>次</w:t>
+      </w:r>
+      <w:proofErr w:type="gramEnd"/>
+      <w:r>
+        <w:rPr>
+          <w:rFonts w:ascii="標楷體" w:eastAsia="標楷體" w:hAnsi="標楷體" w:cs="標楷體" w:hint="eastAsia"/>
+          <w:kern w:val="0"/>
+          <w:szCs w:val="24"/>
+          <w:lang w:val="zh-TW"/>
+        </w:rPr>
+        <w:t>嘗試組裝確認無誤後，最後才依依將零件放置成零件圖，再轉成</w:t>
+      </w:r>
+      <w:r>
+        <w:rPr>
+          <w:rFonts w:ascii="標楷體" w:eastAsia="標楷體" w:hAnsi="標楷體" w:cs="標楷體" w:hint="eastAsia"/>
+          <w:kern w:val="0"/>
+          <w:szCs w:val="24"/>
+          <w:lang w:val="zh-TW"/>
+        </w:rPr>
+        <w:t>STL</w:t>
+      </w:r>
+      <w:r>
+        <w:rPr>
+          <w:rFonts w:ascii="標楷體" w:eastAsia="標楷體" w:hAnsi="標楷體" w:cs="標楷體" w:hint="eastAsia"/>
+          <w:kern w:val="0"/>
+          <w:szCs w:val="24"/>
+          <w:lang w:val="zh-TW"/>
+        </w:rPr>
+        <w:t>檔。</w:t>
+      </w:r>
+    </w:p>
+    <w:p>
+      <w:pPr>
+        <w:spacing w:line="360" w:lineRule="auto"/>
+        <w:rPr>
+          <w:rFonts w:ascii="標楷體" w:eastAsia="標楷體" w:hAnsi="標楷體" w:cs="標楷體" w:hint="eastAsia"/>
+          <w:kern w:val="0"/>
+          <w:szCs w:val="24"/>
+          <w:lang w:val="zh-TW"/>
+        </w:rPr>
+      </w:pPr>
+    </w:p>
+    <w:p>
+      <w:pPr>
+        <w:rPr>
+          <w:rFonts w:ascii="標楷體" w:eastAsia="標楷體" w:hAnsi="標楷體"/>
+          <w:szCs w:val="24"/>
+        </w:rPr>
+      </w:pPr>
+    </w:p>
+    <w:p>
+      <w:pPr>
+        <w:rPr>
+          <w:rFonts w:ascii="標楷體" w:eastAsia="標楷體" w:hAnsi="標楷體"/>
+          <w:szCs w:val="24"/>
+        </w:rPr>
+      </w:pPr>
+    </w:p>
+    <w:p>
+      <w:pPr>
+        <w:rPr>
+          <w:rFonts w:ascii="標楷體" w:eastAsia="標楷體" w:hAnsi="標楷體"/>
+          <w:szCs w:val="24"/>
+        </w:rPr>
+      </w:pPr>
+    </w:p>
+    <w:p>
+      <w:pPr>
+        <w:rPr>
+          <w:rFonts w:ascii="標楷體" w:eastAsia="標楷體" w:hAnsi="標楷體"/>
+          <w:szCs w:val="24"/>
+        </w:rPr>
+      </w:pPr>
+    </w:p>
+    <w:p>
+      <w:pPr>
+        <w:rPr>
+          <w:rFonts w:ascii="標楷體" w:eastAsia="標楷體" w:hAnsi="標楷體"/>
+          <w:szCs w:val="24"/>
+        </w:rPr>
+      </w:pPr>
+    </w:p>
+    <w:p>
+      <w:pPr>
+        <w:rPr>
+          <w:rFonts w:ascii="標楷體" w:eastAsia="標楷體" w:hAnsi="標楷體" w:hint="eastAsia"/>
+          <w:szCs w:val="24"/>
+        </w:rPr>
+      </w:pPr>
+    </w:p>
+    <w:p>
+      <w:pPr>
+        <w:rPr>
+          <w:rFonts w:ascii="標楷體" w:eastAsia="標楷體" w:hAnsi="標楷體" w:hint="eastAsia"/>
+          <w:szCs w:val="24"/>
+        </w:rPr>
+      </w:pPr>
+    </w:p>
+    <w:p>
+      <w:pPr>
+        <w:rPr>
+          <w:rFonts w:ascii="標楷體" w:eastAsia="標楷體" w:hAnsi="標楷體" w:cs="標楷體" w:hint="eastAsia"/>
+          <w:kern w:val="0"/>
+          <w:szCs w:val="24"/>
+          <w:lang w:val="zh-TW"/>
+        </w:rPr>
+      </w:pPr>
+      <w:r>
+        <w:rPr>
+          <w:rFonts w:ascii="標楷體" w:eastAsia="標楷體" w:hAnsi="標楷體" w:cs="標楷體" w:hint="eastAsia"/>
+          <w:kern w:val="0"/>
+          <w:szCs w:val="24"/>
+          <w:lang w:val="zh-TW"/>
+        </w:rPr>
+        <w:t>(</w:t>
+      </w:r>
+      <w:r>
+        <w:rPr>
+          <w:rFonts w:ascii="標楷體" w:eastAsia="標楷體" w:hAnsi="標楷體" w:cs="標楷體" w:hint="eastAsia"/>
+          <w:kern w:val="0"/>
+          <w:szCs w:val="24"/>
+          <w:lang w:val="zh-TW"/>
+        </w:rPr>
+        <w:t>三</w:t>
+      </w:r>
+      <w:r>
+        <w:rPr>
+          <w:rFonts w:ascii="標楷體" w:eastAsia="標楷體" w:hAnsi="標楷體" w:cs="標楷體" w:hint="eastAsia"/>
+          <w:kern w:val="0"/>
+          <w:szCs w:val="24"/>
+          <w:lang w:val="zh-TW"/>
+        </w:rPr>
+        <w:t>)</w:t>
+      </w:r>
+      <w:r>
+        <w:rPr>
+          <w:rFonts w:ascii="標楷體" w:eastAsia="標楷體" w:hAnsi="標楷體" w:cs="標楷體" w:hint="eastAsia"/>
+          <w:kern w:val="0"/>
+          <w:szCs w:val="24"/>
+          <w:lang w:val="zh-TW"/>
+        </w:rPr>
+        <w:t>V-rep</w:t>
+      </w:r>
+    </w:p>
+    <w:p>
+      <w:pPr>
+        <w:rPr>
+          <w:rFonts w:ascii="標楷體" w:eastAsia="標楷體" w:hAnsi="標楷體"/>
+          <w:szCs w:val="24"/>
+        </w:rPr>
+      </w:pPr>
+      <w:r>
+        <w:rPr>
+          <w:rFonts w:ascii="標楷體" w:eastAsia="標楷體" w:hAnsi="標楷體" w:hint="eastAsia"/>
+          <w:szCs w:val="24"/>
+        </w:rPr>
+        <w:t>此程式我們主要是用來進行我們所設計的機構實際的運行情況，</w:t>
+      </w:r>
+      <w:r>
+        <w:rPr>
+          <w:rFonts w:ascii="標楷體" w:eastAsia="標楷體" w:hAnsi="標楷體" w:hint="eastAsia"/>
+          <w:szCs w:val="24"/>
+        </w:rPr>
+        <w:t>這程式我們比較陌生所以花了比較多時間來摸索，但這程式很好用能進行鋼球在我們鋼球運動系統上運行的模擬</w:t>
+      </w:r>
+    </w:p>
+    <w:p>
+      <w:pPr>
+        <w:rPr>
+          <w:rFonts w:ascii="標楷體" w:eastAsia="標楷體" w:hAnsi="標楷體"/>
+          <w:szCs w:val="24"/>
+        </w:rPr>
+      </w:pPr>
+    </w:p>
+    <w:p>
+      <w:pPr>
+        <w:rPr>
+          <w:rFonts w:ascii="標楷體" w:eastAsia="標楷體" w:hAnsi="標楷體"/>
+          <w:szCs w:val="24"/>
+        </w:rPr>
+      </w:pPr>
+    </w:p>
+    <w:p>
+      <w:pPr>
+        <w:rPr>
+          <w:rFonts w:ascii="標楷體" w:eastAsia="標楷體" w:hAnsi="標楷體"/>
+          <w:szCs w:val="24"/>
+        </w:rPr>
+      </w:pPr>
+    </w:p>
+    <w:p>
+      <w:pPr>
+        <w:rPr>
+          <w:rFonts w:ascii="標楷體" w:eastAsia="標楷體" w:hAnsi="標楷體"/>
+          <w:szCs w:val="24"/>
+        </w:rPr>
+      </w:pPr>
+    </w:p>
+    <w:p>
+      <w:pPr>
+        <w:rPr>
+          <w:rFonts w:ascii="標楷體" w:eastAsia="標楷體" w:hAnsi="標楷體"/>
+          <w:szCs w:val="24"/>
+        </w:rPr>
+      </w:pPr>
+    </w:p>
+    <w:p>
+      <w:pPr>
+        <w:rPr>
+          <w:rFonts w:ascii="標楷體" w:eastAsia="標楷體" w:hAnsi="標楷體"/>
+          <w:szCs w:val="24"/>
+        </w:rPr>
+      </w:pPr>
+    </w:p>
+    <w:p>
+      <w:pPr>
+        <w:rPr>
+          <w:rFonts w:ascii="標楷體" w:eastAsia="標楷體" w:hAnsi="標楷體"/>
+          <w:szCs w:val="24"/>
+        </w:rPr>
+      </w:pPr>
+    </w:p>
+    <w:p>
+      <w:pPr>
+        <w:rPr>
+          <w:rFonts w:ascii="標楷體" w:eastAsia="標楷體" w:hAnsi="標楷體"/>
+          <w:szCs w:val="24"/>
+        </w:rPr>
+      </w:pPr>
+    </w:p>
+    <w:p>
+      <w:pPr>
+        <w:rPr>
+          <w:rFonts w:ascii="標楷體" w:eastAsia="標楷體" w:hAnsi="標楷體"/>
+          <w:szCs w:val="24"/>
+        </w:rPr>
+      </w:pPr>
+    </w:p>
+    <w:p>
+      <w:pPr>
+        <w:rPr>
+          <w:rFonts w:ascii="標楷體" w:eastAsia="標楷體" w:hAnsi="標楷體"/>
+          <w:szCs w:val="24"/>
+        </w:rPr>
+      </w:pPr>
+    </w:p>
+    <w:p>
+      <w:pPr>
+        <w:rPr>
+          <w:rFonts w:ascii="標楷體" w:eastAsia="標楷體" w:hAnsi="標楷體"/>
+          <w:szCs w:val="24"/>
+        </w:rPr>
+      </w:pPr>
+    </w:p>
+    <w:p>
+      <w:pPr>
+        <w:rPr>
+          <w:rFonts w:ascii="標楷體" w:eastAsia="標楷體" w:hAnsi="標楷體"/>
+          <w:szCs w:val="24"/>
+        </w:rPr>
+      </w:pPr>
+    </w:p>
+    <w:p>
+      <w:pPr>
+        <w:rPr>
+          <w:rFonts w:ascii="標楷體" w:eastAsia="標楷體" w:hAnsi="標楷體"/>
+          <w:szCs w:val="24"/>
+        </w:rPr>
+      </w:pPr>
+    </w:p>
+    <w:p>
+      <w:pPr>
+        <w:rPr>
+          <w:rFonts w:ascii="標楷體" w:eastAsia="標楷體" w:hAnsi="標楷體"/>
+          <w:szCs w:val="24"/>
+        </w:rPr>
+      </w:pPr>
+    </w:p>
+    <w:p>
+      <w:pPr>
+        <w:rPr>
+          <w:rFonts w:ascii="標楷體" w:eastAsia="標楷體" w:hAnsi="標楷體" w:hint="eastAsia"/>
+          <w:szCs w:val="24"/>
+        </w:rPr>
+      </w:pPr>
+    </w:p>
+    <w:p>
+      <w:pPr>
+        <w:spacing w:line="360" w:lineRule="auto"/>
+        <w:jc w:val="both"/>
+        <w:rPr>
+          <w:rFonts w:ascii="標楷體" w:eastAsia="標楷體" w:hAnsi="標楷體" w:cs="標楷體" w:hint="eastAsia"/>
+          <w:kern w:val="0"/>
+          <w:szCs w:val="24"/>
+          <w:lang w:val="zh-TW"/>
+        </w:rPr>
+      </w:pPr>
+      <w:r>
+        <w:rPr>
+          <w:rFonts w:ascii="標楷體" w:eastAsia="標楷體" w:hAnsi="標楷體" w:cs="標楷體" w:hint="eastAsia"/>
+          <w:kern w:val="0"/>
+          <w:szCs w:val="24"/>
+        </w:rPr>
+        <w:lastRenderedPageBreak/>
+        <w:t>二</w:t>
+      </w:r>
+      <w:r>
+        <w:rPr>
+          <w:rFonts w:ascii="標楷體" w:eastAsia="標楷體" w:hAnsi="標楷體" w:cs="標楷體" w:hint="eastAsia"/>
+          <w:kern w:val="0"/>
+          <w:szCs w:val="24"/>
+          <w:lang w:val="zh-TW"/>
+        </w:rPr>
+        <w:t>、3D列印</w:t>
+      </w:r>
+    </w:p>
+    <w:p>
+      <w:pPr>
+        <w:spacing w:line="360" w:lineRule="auto"/>
+        <w:ind w:firstLineChars="236" w:firstLine="566"/>
+        <w:jc w:val="both"/>
+        <w:rPr>
+          <w:rFonts w:ascii="標楷體" w:eastAsia="標楷體" w:hAnsi="標楷體" w:cs="標楷體" w:hint="eastAsia"/>
+          <w:kern w:val="0"/>
+          <w:szCs w:val="24"/>
+          <w:lang w:val="zh-TW"/>
+        </w:rPr>
+      </w:pPr>
+      <w:proofErr w:type="gramStart"/>
+      <w:r>
+        <w:rPr>
+          <w:rFonts w:ascii="標楷體" w:eastAsia="標楷體" w:hAnsi="標楷體" w:cs="標楷體" w:hint="eastAsia"/>
+          <w:kern w:val="0"/>
+          <w:szCs w:val="24"/>
+          <w:lang w:val="zh-TW"/>
+        </w:rPr>
+        <w:t>抬球機構</w:t>
+      </w:r>
+      <w:proofErr w:type="gramEnd"/>
+      <w:r>
+        <w:rPr>
+          <w:rFonts w:ascii="標楷體" w:eastAsia="標楷體" w:hAnsi="標楷體" w:cs="標楷體" w:hint="eastAsia"/>
+          <w:kern w:val="0"/>
+          <w:szCs w:val="24"/>
+          <w:lang w:val="zh-TW"/>
+        </w:rPr>
+        <w:t>以及</w:t>
+      </w:r>
+      <w:r>
+        <w:rPr>
+          <w:rFonts w:ascii="標楷體" w:eastAsia="標楷體" w:hAnsi="標楷體" w:cs="標楷體" w:hint="eastAsia"/>
+          <w:kern w:val="0"/>
+          <w:szCs w:val="24"/>
+          <w:lang w:val="zh-TW"/>
+        </w:rPr>
+        <w:t>運球軌道</w:t>
+      </w:r>
+      <w:r>
+        <w:rPr>
+          <w:rFonts w:ascii="標楷體" w:eastAsia="標楷體" w:hAnsi="標楷體" w:cs="標楷體" w:hint="eastAsia"/>
+          <w:kern w:val="0"/>
+          <w:szCs w:val="24"/>
+          <w:lang w:val="zh-TW"/>
+        </w:rPr>
+        <w:t>，都是由3D列印</w:t>
+      </w:r>
+      <w:r>
+        <w:rPr>
+          <w:rFonts w:ascii="標楷體" w:eastAsia="標楷體" w:hAnsi="標楷體" w:cs="標楷體" w:hint="eastAsia"/>
+          <w:kern w:val="0"/>
+          <w:szCs w:val="24"/>
+          <w:lang w:val="zh-TW"/>
+        </w:rPr>
+        <w:t>機製作而成，製作出得成品比起木板，較為美觀且具有未來科技感，能將On</w:t>
+      </w:r>
+      <w:r>
+        <w:rPr>
+          <w:rFonts w:ascii="標楷體" w:eastAsia="標楷體" w:hAnsi="標楷體" w:cs="標楷體"/>
+          <w:kern w:val="0"/>
+          <w:szCs w:val="24"/>
+          <w:lang w:val="zh-TW"/>
+        </w:rPr>
+        <w:t>shape</w:t>
+      </w:r>
+      <w:r>
+        <w:rPr>
+          <w:rFonts w:ascii="標楷體" w:eastAsia="標楷體" w:hAnsi="標楷體" w:cs="標楷體" w:hint="eastAsia"/>
+          <w:kern w:val="0"/>
+          <w:szCs w:val="24"/>
+          <w:lang w:val="zh-TW"/>
+        </w:rPr>
+        <w:t>立體圖轉檔成STL檔案，載入印表機當中，用ABS線</w:t>
+      </w:r>
+      <w:proofErr w:type="gramStart"/>
+      <w:r>
+        <w:rPr>
+          <w:rFonts w:ascii="標楷體" w:eastAsia="標楷體" w:hAnsi="標楷體" w:cs="標楷體" w:hint="eastAsia"/>
+          <w:kern w:val="0"/>
+          <w:szCs w:val="24"/>
+          <w:lang w:val="zh-TW"/>
+        </w:rPr>
+        <w:t>一</w:t>
+      </w:r>
+      <w:proofErr w:type="gramEnd"/>
+      <w:r>
+        <w:rPr>
+          <w:rFonts w:ascii="標楷體" w:eastAsia="標楷體" w:hAnsi="標楷體" w:cs="標楷體" w:hint="eastAsia"/>
+          <w:kern w:val="0"/>
+          <w:szCs w:val="24"/>
+          <w:lang w:val="zh-TW"/>
+        </w:rPr>
+        <w:t>層層堆疊列成實體。</w:t>
+      </w:r>
+    </w:p>
+    <w:p>
+      <w:pPr>
+        <w:spacing w:line="360" w:lineRule="auto"/>
+        <w:jc w:val="both"/>
+        <w:rPr>
+          <w:rFonts w:ascii="標楷體" w:eastAsia="標楷體" w:hAnsi="標楷體" w:cs="標楷體"/>
+          <w:kern w:val="0"/>
+          <w:szCs w:val="24"/>
+          <w:lang w:val="zh-TW"/>
+        </w:rPr>
+      </w:pPr>
+      <w:r>
+        <w:rPr>
+          <w:rFonts w:ascii="標楷體" w:eastAsia="標楷體" w:hAnsi="標楷體" w:cs="標楷體" w:hint="eastAsia"/>
+          <w:kern w:val="0"/>
+          <w:szCs w:val="24"/>
+          <w:lang w:val="zh-TW"/>
+        </w:rPr>
+        <w:t>三、</w:t>
+      </w:r>
+      <w:proofErr w:type="gramStart"/>
+      <w:r>
+        <w:rPr>
+          <w:rFonts w:ascii="標楷體" w:eastAsia="標楷體" w:hAnsi="標楷體" w:cs="標楷體" w:hint="eastAsia"/>
+          <w:kern w:val="0"/>
+          <w:szCs w:val="24"/>
+          <w:lang w:val="zh-TW"/>
+        </w:rPr>
+        <w:t>伺服馬達</w:t>
+      </w:r>
+      <w:r>
+        <w:rPr>
+          <w:rFonts w:ascii="標楷體" w:eastAsia="標楷體" w:hAnsi="標楷體" w:cs="標楷體" w:hint="eastAsia"/>
+          <w:kern w:val="0"/>
+          <w:szCs w:val="24"/>
+          <w:lang w:val="zh-TW"/>
+        </w:rPr>
+        <w:t>伺服馬達</w:t>
+      </w:r>
+      <w:proofErr w:type="gramEnd"/>
+      <w:r>
+        <w:rPr>
+          <w:rFonts w:ascii="標楷體" w:eastAsia="標楷體" w:hAnsi="標楷體" w:cs="標楷體" w:hint="eastAsia"/>
+          <w:kern w:val="0"/>
+          <w:szCs w:val="24"/>
+          <w:lang w:val="zh-TW"/>
+        </w:rPr>
+        <w:t>介紹</w:t>
+      </w:r>
+    </w:p>
+    <w:p>
+      <w:pPr>
+        <w:spacing w:line="360" w:lineRule="auto"/>
+        <w:jc w:val="both"/>
+        <w:rPr>
+          <w:rFonts w:ascii="標楷體" w:eastAsia="標楷體" w:hAnsi="標楷體" w:cs="標楷體"/>
+          <w:kern w:val="0"/>
+          <w:szCs w:val="24"/>
+          <w:lang w:val="zh-TW"/>
+        </w:rPr>
+      </w:pPr>
+      <w:r>
+        <w:rPr>
+          <w:rFonts w:ascii="標楷體" w:eastAsia="標楷體" w:hAnsi="標楷體" w:cs="標楷體" w:hint="eastAsia"/>
+          <w:kern w:val="0"/>
+          <w:szCs w:val="24"/>
+          <w:lang w:val="zh-TW"/>
+        </w:rPr>
+        <w:t>本專題製作報告採用的伺服機</w:t>
+      </w:r>
+      <w:r>
+        <w:rPr>
+          <w:rFonts w:ascii="標楷體" w:eastAsia="標楷體" w:hAnsi="標楷體" w:cs="標楷體" w:hint="eastAsia"/>
+          <w:kern w:val="0"/>
+          <w:szCs w:val="24"/>
+          <w:lang w:val="zh-TW"/>
+        </w:rPr>
+        <w:t>為</w:t>
+      </w:r>
+      <w:r>
+        <w:rPr>
+          <w:rFonts w:ascii="標楷體" w:eastAsia="標楷體" w:hAnsi="標楷體" w:cs="標楷體" w:hint="eastAsia"/>
+          <w:kern w:val="0"/>
+          <w:szCs w:val="24"/>
+          <w:lang w:val="zh-TW"/>
+        </w:rPr>
+        <w:t>MG996如圖3</w:t>
+      </w:r>
+    </w:p>
+    <w:p>
+      <w:pPr>
+        <w:spacing w:line="360" w:lineRule="auto"/>
+        <w:ind w:firstLineChars="236" w:firstLine="566"/>
+        <w:jc w:val="both"/>
+        <w:rPr>
+          <w:rFonts w:ascii="標楷體" w:eastAsia="標楷體" w:hAnsi="標楷體" w:cs="標楷體" w:hint="eastAsia"/>
+          <w:kern w:val="0"/>
+          <w:szCs w:val="24"/>
+          <w:lang w:val="zh-TW"/>
+        </w:rPr>
+      </w:pPr>
+      <w:r>
+        <w:rPr>
+          <w:rFonts w:ascii="標楷體" w:eastAsia="標楷體" w:hAnsi="標楷體" w:cs="標楷體" w:hint="eastAsia"/>
+          <w:kern w:val="0"/>
+          <w:szCs w:val="24"/>
+          <w:lang w:val="zh-TW"/>
+        </w:rPr>
+        <w:t>伺服機的動作原理</w:t>
+      </w:r>
+      <w:r>
+        <w:rPr>
+          <w:rFonts w:ascii="標楷體" w:eastAsia="標楷體" w:hAnsi="標楷體" w:cs="標楷體" w:hint="eastAsia"/>
+          <w:kern w:val="0"/>
+          <w:szCs w:val="24"/>
+          <w:lang w:val="zh-TW"/>
+        </w:rPr>
+        <w:t>如</w:t>
+      </w:r>
+      <w:r>
+        <w:rPr>
+          <w:rFonts w:ascii="標楷體" w:eastAsia="標楷體" w:hAnsi="標楷體" w:cs="標楷體"/>
+          <w:kern w:val="0"/>
+          <w:szCs w:val="24"/>
+          <w:lang w:val="zh-TW"/>
+        </w:rPr>
+        <w:t xml:space="preserve"> </w:t>
+      </w:r>
+      <w:r>
+        <w:rPr>
+          <w:rFonts w:ascii="標楷體" w:eastAsia="標楷體" w:hAnsi="標楷體" w:cs="標楷體" w:hint="eastAsia"/>
+          <w:kern w:val="0"/>
+          <w:szCs w:val="24"/>
+          <w:lang w:val="zh-TW"/>
+        </w:rPr>
+        <w:t>圖5</w:t>
+      </w:r>
+      <w:r>
+        <w:rPr>
+          <w:rFonts w:ascii="標楷體" w:eastAsia="標楷體" w:hAnsi="標楷體" w:cs="標楷體"/>
+          <w:kern w:val="0"/>
+          <w:szCs w:val="24"/>
+          <w:lang w:val="zh-TW"/>
+        </w:rPr>
+        <w:t xml:space="preserve"> </w:t>
+      </w:r>
+      <w:r>
+        <w:rPr>
+          <w:rFonts w:ascii="標楷體" w:eastAsia="標楷體" w:hAnsi="標楷體" w:cs="標楷體" w:hint="eastAsia"/>
+          <w:kern w:val="0"/>
+          <w:szCs w:val="24"/>
+          <w:lang w:val="zh-TW"/>
+        </w:rPr>
+        <w:t>，輸入</w:t>
+      </w:r>
+      <w:r>
+        <w:rPr>
+          <w:rFonts w:ascii="標楷體" w:eastAsia="標楷體" w:hAnsi="標楷體" w:cs="標楷體"/>
+          <w:kern w:val="0"/>
+          <w:szCs w:val="24"/>
+          <w:lang w:val="zh-TW"/>
+        </w:rPr>
+        <w:t>PWM</w:t>
+      </w:r>
+      <w:r>
+        <w:rPr>
+          <w:rFonts w:ascii="標楷體" w:eastAsia="標楷體" w:hAnsi="標楷體" w:cs="標楷體" w:hint="eastAsia"/>
+          <w:kern w:val="0"/>
+          <w:szCs w:val="24"/>
+          <w:lang w:val="zh-TW"/>
+        </w:rPr>
+        <w:t>控制訊號給控制電路板，控制電路板會依照輸入的</w:t>
+      </w:r>
+      <w:r>
+        <w:rPr>
+          <w:rFonts w:ascii="標楷體" w:eastAsia="標楷體" w:hAnsi="標楷體" w:cs="標楷體"/>
+          <w:kern w:val="0"/>
+          <w:szCs w:val="24"/>
+          <w:lang w:val="zh-TW"/>
+        </w:rPr>
+        <w:t>PWM</w:t>
+      </w:r>
+      <w:r>
+        <w:rPr>
+          <w:rFonts w:ascii="標楷體" w:eastAsia="標楷體" w:hAnsi="標楷體" w:cs="標楷體" w:hint="eastAsia"/>
+          <w:kern w:val="0"/>
+          <w:szCs w:val="24"/>
+          <w:lang w:val="zh-TW"/>
+        </w:rPr>
+        <w:t>訊號所對應之角度與目前馬達角度做比較並驅動</w:t>
+      </w:r>
+      <w:r>
+        <w:rPr>
+          <w:rFonts w:ascii="標楷體" w:eastAsia="標楷體" w:hAnsi="標楷體" w:cs="標楷體"/>
+          <w:kern w:val="0"/>
+          <w:szCs w:val="24"/>
+          <w:lang w:val="zh-TW"/>
+        </w:rPr>
+        <w:t xml:space="preserve">DC  </w:t>
+      </w:r>
+      <w:r>
+        <w:rPr>
+          <w:rFonts w:ascii="標楷體" w:eastAsia="標楷體" w:hAnsi="標楷體" w:cs="標楷體" w:hint="eastAsia"/>
+          <w:kern w:val="0"/>
+          <w:szCs w:val="24"/>
+          <w:lang w:val="zh-TW"/>
+        </w:rPr>
+        <w:t>馬達政轉或反轉，馬達轉動帶動變速齒輪組轉動，控制電路板的可變電阻旋鈕嵌入變速齒輪下方，變速齒輪轉動使可變電阻</w:t>
+      </w:r>
+      <w:proofErr w:type="gramStart"/>
+      <w:r>
+        <w:rPr>
+          <w:rFonts w:ascii="標楷體" w:eastAsia="標楷體" w:hAnsi="標楷體" w:cs="標楷體" w:hint="eastAsia"/>
+          <w:kern w:val="0"/>
+          <w:szCs w:val="24"/>
+          <w:lang w:val="zh-TW"/>
+        </w:rPr>
+        <w:t>駔</w:t>
+      </w:r>
+      <w:proofErr w:type="gramEnd"/>
+      <w:r>
+        <w:rPr>
+          <w:rFonts w:ascii="標楷體" w:eastAsia="標楷體" w:hAnsi="標楷體" w:cs="標楷體" w:hint="eastAsia"/>
+          <w:kern w:val="0"/>
+          <w:szCs w:val="24"/>
+          <w:lang w:val="zh-TW"/>
+        </w:rPr>
+        <w:t>值大小改變，控制電路板利用可變電阻的分壓得知道目前轉動角度，繼續驅動馬達直到轉動到設定角度才停止，並持續做角度控制。更高階的伺服馬達可直接將主軸角度資料傳出，回授方式不會採用可變電阻分壓方式，會使用更精</w:t>
+      </w:r>
+      <w:proofErr w:type="gramStart"/>
+      <w:r>
+        <w:rPr>
+          <w:rFonts w:ascii="標楷體" w:eastAsia="標楷體" w:hAnsi="標楷體" w:cs="標楷體" w:hint="eastAsia"/>
+          <w:kern w:val="0"/>
+          <w:szCs w:val="24"/>
+          <w:lang w:val="zh-TW"/>
+        </w:rPr>
+        <w:t>準</w:t>
+      </w:r>
+      <w:proofErr w:type="gramEnd"/>
+      <w:r>
+        <w:rPr>
+          <w:rFonts w:ascii="標楷體" w:eastAsia="標楷體" w:hAnsi="標楷體" w:cs="標楷體" w:hint="eastAsia"/>
+          <w:kern w:val="0"/>
+          <w:szCs w:val="24"/>
+          <w:lang w:val="zh-TW"/>
+        </w:rPr>
+        <w:t>的量測</w:t>
+      </w:r>
+      <w:proofErr w:type="gramStart"/>
+      <w:r>
+        <w:rPr>
+          <w:rFonts w:ascii="標楷體" w:eastAsia="標楷體" w:hAnsi="標楷體" w:cs="標楷體" w:hint="eastAsia"/>
+          <w:kern w:val="0"/>
+          <w:szCs w:val="24"/>
+          <w:lang w:val="zh-TW"/>
+        </w:rPr>
+        <w:t>方式做回授</w:t>
+      </w:r>
+      <w:proofErr w:type="gramEnd"/>
+      <w:r>
+        <w:rPr>
+          <w:rFonts w:ascii="標楷體" w:eastAsia="標楷體" w:hAnsi="標楷體" w:cs="標楷體" w:hint="eastAsia"/>
+          <w:kern w:val="0"/>
+          <w:szCs w:val="24"/>
+          <w:lang w:val="zh-TW"/>
+        </w:rPr>
+        <w:t>，例如光學旋轉編碼器。</w:t>
+      </w:r>
+    </w:p>
+    <w:p>
+      <w:pPr>
+        <w:spacing w:line="360" w:lineRule="auto"/>
+        <w:jc w:val="both"/>
+        <w:rPr>
+          <w:rFonts w:ascii="標楷體" w:eastAsia="標楷體" w:hAnsi="標楷體" w:cs="標楷體" w:hint="eastAsia"/>
+          <w:kern w:val="0"/>
+          <w:szCs w:val="24"/>
+          <w:lang w:val="zh-TW"/>
+        </w:rPr>
+      </w:pPr>
+      <w:r>
+        <w:rPr>
+          <w:rFonts w:ascii="標楷體" w:eastAsia="標楷體" w:hAnsi="標楷體"/>
+          <w:noProof/>
+          <w:szCs w:val="24"/>
+        </w:rPr>
+        <w:pict>
+          <v:shapetype id="_x0000_t75" coordsize="21600,21600" o:spt="75" o:preferrelative="t" path="m@4@5l@4@11@9@11@9@5xe" filled="f" stroked="f">
+            <v:stroke joinstyle="miter"/>
+            <v:formulas>
+              <v:f eqn="if lineDrawn pixelLineWidth 0"/>
+              <v:f eqn="sum @0 1 0"/>
+              <v:f eqn="sum 0 0 @1"/>
+              <v:f eqn="prod @2 1 2"/>
+              <v:f eqn="prod @3 21600 pixelWidth"/>
+              <v:f eqn="prod @3 21600 pixelHeight"/>
+              <v:f eqn="sum @0 0 1"/>
+              <v:f eqn="prod @6 1 2"/>
+              <v:f eqn="prod @7 21600 pixelWidth"/>
+              <v:f eqn="sum @8 21600 0"/>
+              <v:f eqn="prod @7 21600 pixelHeight"/>
+              <v:f eqn="sum @10 21600 0"/>
+            </v:formulas>
+            <v:path o:extrusionok="f" gradientshapeok="t" o:connecttype="rect"/>
+            <o:lock v:ext="edit" aspectratio="t"/>
+          </v:shapetype>
+          <v:shape id="_x0000_s1026" type="#_x0000_t75" style="position:absolute;left:0;text-align:left;margin-left:142.75pt;margin-top:25.1pt;width:137.1pt;height:100.8pt;z-index:251659264;mso-position-horizontal-relative:text;mso-position-vertical-relative:text">
+            <v:imagedata r:id="rId7" o:title="6221_1_high_7_"/>
+            <w10:wrap type="square" side="right"/>
+          </v:shape>
+        </w:pict>
+      </w:r>
+    </w:p>
+    <w:p>
+      <w:pPr>
+        <w:spacing w:line="360" w:lineRule="auto"/>
+        <w:jc w:val="center"/>
+        <w:rPr>
+          <w:rFonts w:ascii="標楷體" w:eastAsia="標楷體" w:hAnsi="標楷體" w:cs="標楷體" w:hint="eastAsia"/>
+          <w:kern w:val="0"/>
+          <w:szCs w:val="24"/>
+          <w:lang w:val="zh-TW"/>
+        </w:rPr>
+      </w:pPr>
+      <w:r>
+        <w:rPr>
+          <w:rFonts w:ascii="標楷體" w:eastAsia="標楷體" w:hAnsi="標楷體" w:cs="標楷體"/>
+          <w:kern w:val="0"/>
+          <w:szCs w:val="24"/>
+          <w:lang w:val="zh-TW"/>
+        </w:rPr>
+        <w:br w:type="textWrapping" w:clear="all"/>
+      </w:r>
+      <w:r>
+        <w:rPr>
+          <w:rFonts w:ascii="標楷體" w:eastAsia="標楷體" w:hAnsi="標楷體" w:cs="標楷體" w:hint="eastAsia"/>
+          <w:kern w:val="0"/>
+          <w:szCs w:val="24"/>
+          <w:lang w:val="zh-TW"/>
+        </w:rPr>
+        <w:t xml:space="preserve">圖3 </w:t>
+      </w:r>
+      <w:r>
+        <w:rPr>
+          <w:rFonts w:ascii="標楷體" w:eastAsia="標楷體" w:hAnsi="標楷體" w:cs="標楷體" w:hint="eastAsia"/>
+          <w:kern w:val="0"/>
+          <w:szCs w:val="24"/>
+          <w:lang w:val="zh-TW"/>
+        </w:rPr>
+        <w:t>MG996</w:t>
+      </w:r>
+      <w:r>
+        <w:rPr>
+          <w:rFonts w:ascii="標楷體" w:eastAsia="標楷體" w:hAnsi="標楷體" w:cs="標楷體" w:hint="eastAsia"/>
+          <w:kern w:val="0"/>
+          <w:szCs w:val="24"/>
+          <w:lang w:val="zh-TW"/>
+        </w:rPr>
+        <w:t>伺服馬達</w:t>
+      </w:r>
+    </w:p>
+    <w:p>
+      <w:pPr>
+        <w:spacing w:line="360" w:lineRule="auto"/>
+        <w:rPr>
+          <w:rFonts w:ascii="標楷體" w:eastAsia="標楷體" w:hAnsi="標楷體" w:cs="標楷體"/>
+          <w:kern w:val="0"/>
+          <w:szCs w:val="24"/>
+          <w:lang w:val="zh-TW"/>
+        </w:rPr>
+      </w:pPr>
+    </w:p>
+    <w:p>
+      <w:pPr>
+        <w:spacing w:line="360" w:lineRule="auto"/>
+        <w:rPr>
+          <w:rFonts w:ascii="標楷體" w:eastAsia="標楷體" w:hAnsi="標楷體" w:cs="標楷體"/>
+          <w:kern w:val="0"/>
+          <w:szCs w:val="24"/>
+          <w:lang w:val="zh-TW"/>
+        </w:rPr>
+      </w:pPr>
+      <w:r>
+        <w:rPr>
+          <w:rFonts w:ascii="標楷體" w:eastAsia="標楷體" w:hAnsi="標楷體" w:cs="標楷體"/>
+          <w:noProof/>
+          <w:kern w:val="0"/>
+          <w:szCs w:val="24"/>
+        </w:rPr>
+        <w:drawing>
+          <wp:inline distT="0" distB="0" distL="0" distR="0" wp14:anchorId="557BD2D4" wp14:editId="0A53E650">
+            <wp:extent cx="5274310" cy="1295400"/>
+            <wp:effectExtent l="0" t="0" r="2540" b="0"/>
+            <wp:docPr id="3" name="圖片 3"/>
+            <wp:cNvGraphicFramePr>
+              <a:graphicFrameLocks xmlns:a="http://schemas.openxmlformats.org/drawingml/2006/main" noChangeAspect="1"/>
+            </wp:cNvGraphicFramePr>
+            <a:graphic xmlns:a="http://schemas.openxmlformats.org/drawingml/2006/main">
+              <a:graphicData uri="http://schemas.openxmlformats.org/drawingml/2006/picture">
+                <pic:pic xmlns:pic="http://schemas.openxmlformats.org/drawingml/2006/picture">
+                  <pic:nvPicPr>
+                    <pic:cNvPr id="0" name="圖片 5"/>
+                    <pic:cNvPicPr>
+                      <a:picLocks noChangeAspect="1" noChangeArrowheads="1"/>
+                    </pic:cNvPicPr>
+                  </pic:nvPicPr>
+                  <pic:blipFill>
+                    <a:blip r:embed="rId8">
+                      <a:extLst>
+                        <a:ext uri="{28A0092B-C50C-407E-A947-70E740481C1C}">
+                          <a14:useLocalDpi xmlns:a14="http://schemas.microsoft.com/office/drawing/2010/main" val="0"/>
+                        </a:ext>
+                      </a:extLst>
+                    </a:blip>
+                    <a:srcRect/>
+                    <a:stretch>
+                      <a:fillRect/>
+                    </a:stretch>
+                  </pic:blipFill>
+                  <pic:spPr bwMode="auto">
+                    <a:xfrm>
+                      <a:off x="0" y="0"/>
+                      <a:ext cx="5274310" cy="1295400"/>
+                    </a:xfrm>
+                    <a:prstGeom prst="rect">
+                      <a:avLst/>
+                    </a:prstGeom>
+                    <a:noFill/>
+                    <a:ln>
+                      <a:noFill/>
+                    </a:ln>
+                  </pic:spPr>
+                </pic:pic>
+              </a:graphicData>
+            </a:graphic>
+          </wp:inline>
+        </w:drawing>
+      </w:r>
+    </w:p>
+    <w:p>
+      <w:pPr>
+        <w:spacing w:line="360" w:lineRule="auto"/>
+        <w:jc w:val="center"/>
+        <w:rPr>
+          <w:rFonts w:ascii="標楷體" w:eastAsia="標楷體" w:hAnsi="標楷體" w:cs="標楷體" w:hint="eastAsia"/>
+          <w:kern w:val="0"/>
+          <w:szCs w:val="24"/>
+          <w:lang w:val="zh-TW"/>
+        </w:rPr>
+      </w:pPr>
+      <w:r>
+        <w:rPr>
+          <w:rFonts w:ascii="標楷體" w:eastAsia="標楷體" w:hAnsi="標楷體" w:cs="標楷體" w:hint="eastAsia"/>
+          <w:kern w:val="0"/>
+          <w:szCs w:val="24"/>
+          <w:lang w:val="zh-TW"/>
+        </w:rPr>
+        <w:t>圖</w:t>
+      </w:r>
+      <w:r>
+        <w:rPr>
+          <w:rFonts w:ascii="標楷體" w:eastAsia="標楷體" w:hAnsi="標楷體" w:cs="標楷體" w:hint="eastAsia"/>
+          <w:kern w:val="0"/>
+          <w:szCs w:val="24"/>
+          <w:lang w:val="zh-TW"/>
+        </w:rPr>
+        <w:t>5</w:t>
+      </w:r>
+      <w:r>
+        <w:rPr>
+          <w:rFonts w:ascii="標楷體" w:eastAsia="標楷體" w:hAnsi="標楷體" w:cs="標楷體" w:hint="eastAsia"/>
+          <w:kern w:val="0"/>
+          <w:szCs w:val="24"/>
+          <w:lang w:val="zh-TW"/>
+        </w:rPr>
+        <w:t xml:space="preserve">　伺服馬達動作原理</w:t>
+      </w:r>
+    </w:p>
+    <w:p>
+      <w:pPr>
+        <w:spacing w:line="360" w:lineRule="auto"/>
+        <w:rPr>
+          <w:rFonts w:ascii="標楷體" w:eastAsia="標楷體" w:hAnsi="標楷體" w:cs="標楷體" w:hint="eastAsia"/>
+          <w:kern w:val="0"/>
+          <w:szCs w:val="24"/>
+          <w:lang w:val="zh-TW"/>
+        </w:rPr>
+      </w:pPr>
+    </w:p>
+    <w:p>
+      <w:pPr>
+        <w:spacing w:line="360" w:lineRule="auto"/>
+        <w:rPr>
+          <w:rFonts w:ascii="標楷體" w:eastAsia="標楷體" w:hAnsi="標楷體" w:cs="標楷體"/>
+          <w:kern w:val="0"/>
+          <w:szCs w:val="24"/>
+          <w:lang w:val="zh-TW"/>
+        </w:rPr>
+      </w:pPr>
+      <w:r>
+        <w:rPr>
+          <w:rFonts w:ascii="標楷體" w:eastAsia="標楷體" w:hAnsi="標楷體" w:cs="標楷體" w:hint="eastAsia"/>
+          <w:kern w:val="0"/>
+          <w:szCs w:val="24"/>
+          <w:lang w:val="zh-TW"/>
+        </w:rPr>
+        <w:lastRenderedPageBreak/>
+        <w:t>四、</w:t>
+      </w:r>
+      <w:r>
+        <w:rPr>
+          <w:rFonts w:ascii="標楷體" w:eastAsia="標楷體" w:hAnsi="標楷體" w:cs="標楷體" w:hint="eastAsia"/>
+          <w:kern w:val="0"/>
+          <w:szCs w:val="24"/>
+          <w:lang w:val="zh-TW"/>
+        </w:rPr>
+        <w:t>伺服馬達</w:t>
+      </w:r>
+      <w:r>
+        <w:rPr>
+          <w:rFonts w:ascii="標楷體" w:eastAsia="標楷體" w:hAnsi="標楷體" w:cs="標楷體" w:hint="eastAsia"/>
+          <w:kern w:val="0"/>
+          <w:szCs w:val="24"/>
+          <w:lang w:val="zh-TW"/>
+        </w:rPr>
+        <w:t>使用程式語言【Ａｒｄｕｉｎｏ】</w:t>
+      </w:r>
+    </w:p>
+    <w:p>
+      <w:pPr>
+        <w:spacing w:line="360" w:lineRule="auto"/>
+        <w:ind w:firstLineChars="236" w:firstLine="566"/>
+        <w:jc w:val="both"/>
+        <w:rPr>
+          <w:rFonts w:ascii="標楷體" w:eastAsia="標楷體" w:hAnsi="標楷體" w:cs="標楷體"/>
+          <w:kern w:val="0"/>
+          <w:szCs w:val="24"/>
+          <w:lang w:val="zh-TW"/>
+        </w:rPr>
+      </w:pPr>
+      <w:proofErr w:type="gramStart"/>
+      <w:r>
+        <w:rPr>
+          <w:rFonts w:ascii="標楷體" w:eastAsia="標楷體" w:hAnsi="標楷體" w:cs="標楷體" w:hint="eastAsia"/>
+          <w:kern w:val="0"/>
+          <w:szCs w:val="24"/>
+          <w:lang w:val="zh-TW"/>
+        </w:rPr>
+        <w:t>Ａｒｄｕｉｎｏ</w:t>
+      </w:r>
+      <w:proofErr w:type="gramEnd"/>
+      <w:r>
+        <w:rPr>
+          <w:rFonts w:ascii="標楷體" w:eastAsia="標楷體" w:hAnsi="標楷體" w:cs="標楷體" w:hint="eastAsia"/>
+          <w:kern w:val="0"/>
+          <w:szCs w:val="24"/>
+          <w:lang w:val="zh-TW"/>
+        </w:rPr>
+        <w:t>是一種開放式的硬體與軟體，軟體的開發環境可在網路上免費下載，</w:t>
+      </w:r>
+      <w:r>
+        <w:rPr>
+          <w:rFonts w:ascii="標楷體" w:eastAsia="標楷體" w:hAnsi="標楷體" w:cs="標楷體"/>
+          <w:kern w:val="0"/>
+          <w:szCs w:val="24"/>
+          <w:lang w:val="zh-TW"/>
+        </w:rPr>
+        <w:t>而</w:t>
+      </w:r>
+      <w:r>
+        <w:rPr>
+          <w:rFonts w:ascii="標楷體" w:eastAsia="標楷體" w:hAnsi="標楷體" w:cs="標楷體" w:hint="eastAsia"/>
+          <w:kern w:val="0"/>
+          <w:szCs w:val="24"/>
+          <w:lang w:val="zh-TW"/>
+        </w:rPr>
+        <w:t>網路上也有許多</w:t>
+      </w:r>
+      <w:r>
+        <w:rPr>
+          <w:rFonts w:ascii="標楷體" w:eastAsia="標楷體" w:hAnsi="標楷體" w:cs="標楷體"/>
+          <w:kern w:val="0"/>
+          <w:szCs w:val="24"/>
+          <w:lang w:val="zh-TW"/>
+        </w:rPr>
+        <w:t>Arduino</w:t>
+      </w:r>
+      <w:r>
+        <w:rPr>
+          <w:rFonts w:ascii="標楷體" w:eastAsia="標楷體" w:hAnsi="標楷體" w:cs="標楷體" w:hint="eastAsia"/>
+          <w:kern w:val="0"/>
+          <w:szCs w:val="24"/>
+          <w:lang w:val="zh-TW"/>
+        </w:rPr>
+        <w:t>的作品程式可以參考</w:t>
+      </w:r>
+      <w:r>
+        <w:rPr>
+          <w:rFonts w:ascii="標楷體" w:eastAsia="標楷體" w:hAnsi="標楷體" w:cs="標楷體"/>
+          <w:kern w:val="0"/>
+          <w:szCs w:val="24"/>
+          <w:lang w:val="zh-TW"/>
+        </w:rPr>
+        <w:t>，</w:t>
+      </w:r>
+      <w:r>
+        <w:rPr>
+          <w:rFonts w:ascii="標楷體" w:eastAsia="標楷體" w:hAnsi="標楷體" w:cs="標楷體" w:hint="eastAsia"/>
+          <w:kern w:val="0"/>
+          <w:szCs w:val="24"/>
+          <w:lang w:val="zh-TW"/>
+        </w:rPr>
+        <w:t>並</w:t>
+      </w:r>
+      <w:r>
+        <w:rPr>
+          <w:rFonts w:ascii="標楷體" w:eastAsia="標楷體" w:hAnsi="標楷體" w:cs="標楷體"/>
+          <w:kern w:val="0"/>
+          <w:szCs w:val="24"/>
+          <w:lang w:val="zh-TW"/>
+        </w:rPr>
+        <w:t>依據自身之需求進行修</w:t>
+      </w:r>
+      <w:r>
+        <w:rPr>
+          <w:rFonts w:ascii="標楷體" w:eastAsia="標楷體" w:hAnsi="標楷體" w:cs="標楷體" w:hint="eastAsia"/>
+          <w:kern w:val="0"/>
+          <w:szCs w:val="24"/>
+          <w:lang w:val="zh-TW"/>
+        </w:rPr>
+        <w:t>改，且價格並不會太高。其特色如下：</w:t>
+      </w:r>
+    </w:p>
+    <w:p>
+      <w:pPr>
+        <w:spacing w:line="360" w:lineRule="auto"/>
+        <w:rPr>
+          <w:rFonts w:ascii="標楷體" w:eastAsia="標楷體" w:hAnsi="標楷體" w:cs="標楷體"/>
+          <w:kern w:val="0"/>
+          <w:szCs w:val="24"/>
+          <w:lang w:val="zh-TW"/>
+        </w:rPr>
+      </w:pPr>
+      <w:r>
+        <w:rPr>
+          <w:rFonts w:ascii="標楷體" w:eastAsia="標楷體" w:hAnsi="標楷體" w:cs="標楷體" w:hint="eastAsia"/>
+          <w:kern w:val="0"/>
+          <w:szCs w:val="24"/>
+          <w:lang w:val="zh-TW"/>
+        </w:rPr>
+        <w:t>→　入門簡單：程式操作並不困難，只需要電學基礎就可輕鬆操作。</w:t>
+      </w:r>
+    </w:p>
+    <w:p>
+      <w:pPr>
+        <w:spacing w:line="360" w:lineRule="auto"/>
+        <w:rPr>
+          <w:rFonts w:ascii="標楷體" w:eastAsia="標楷體" w:hAnsi="標楷體" w:cs="標楷體"/>
+          <w:kern w:val="0"/>
+          <w:szCs w:val="24"/>
+          <w:lang w:val="zh-TW"/>
+        </w:rPr>
+      </w:pPr>
+      <w:r>
+        <w:rPr>
+          <w:rFonts w:ascii="標楷體" w:eastAsia="標楷體" w:hAnsi="標楷體" w:cs="標楷體" w:hint="eastAsia"/>
+          <w:kern w:val="0"/>
+          <w:szCs w:val="24"/>
+          <w:lang w:val="zh-TW"/>
+        </w:rPr>
+        <w:t>→　彈性設計：可依自身需求修改、設計出自己所需的程式。</w:t>
+      </w:r>
+    </w:p>
+    <w:p>
+      <w:pPr>
+        <w:spacing w:line="360" w:lineRule="auto"/>
+        <w:rPr>
+          <w:rFonts w:ascii="標楷體" w:eastAsia="標楷體" w:hAnsi="標楷體" w:cs="標楷體"/>
+          <w:kern w:val="0"/>
+          <w:szCs w:val="24"/>
+          <w:lang w:val="zh-TW"/>
+        </w:rPr>
+      </w:pPr>
+      <w:r>
+        <w:rPr>
+          <w:rFonts w:ascii="標楷體" w:eastAsia="標楷體" w:hAnsi="標楷體" w:cs="標楷體" w:hint="eastAsia"/>
+          <w:kern w:val="0"/>
+          <w:szCs w:val="24"/>
+          <w:lang w:val="zh-TW"/>
+        </w:rPr>
+        <w:t>→　應用地方多：程式可以應用在馬達控制、遠端遙控等..許多地方。</w:t>
+      </w:r>
+    </w:p>
+    <w:p>
+      <w:pPr>
+        <w:spacing w:line="360" w:lineRule="auto"/>
+        <w:rPr>
+          <w:rFonts w:ascii="標楷體" w:eastAsia="標楷體" w:hAnsi="標楷體" w:cs="標楷體" w:hint="eastAsia"/>
+          <w:kern w:val="0"/>
+          <w:szCs w:val="24"/>
+          <w:lang w:val="zh-TW"/>
+        </w:rPr>
+      </w:pPr>
+      <w:r>
+        <w:rPr>
+          <w:rFonts w:ascii="標楷體" w:eastAsia="標楷體" w:hAnsi="標楷體" w:cs="標楷體" w:hint="eastAsia"/>
+          <w:kern w:val="0"/>
+          <w:szCs w:val="24"/>
+          <w:lang w:val="zh-TW"/>
+        </w:rPr>
+        <w:t>→　購買管道多：許多電子材料行、網購、拍賣網都可購買的到。</w:t>
+      </w:r>
+    </w:p>
+    <w:p>
+      <w:pPr>
+        <w:pStyle w:val="Web"/>
+        <w:shd w:val="clear" w:color="auto" w:fill="FFFFFF"/>
+        <w:spacing w:before="0" w:beforeAutospacing="0" w:after="150" w:afterAutospacing="0" w:line="360" w:lineRule="auto"/>
+        <w:rPr>
+          <w:rFonts w:ascii="標楷體" w:eastAsia="標楷體" w:hAnsi="標楷體" w:cs="Tahoma"/>
+          <w:color w:val="333333"/>
+        </w:rPr>
+      </w:pPr>
+      <w:r>
+        <w:rPr>
+          <w:rFonts w:ascii="標楷體" w:eastAsia="標楷體" w:hAnsi="標楷體" w:cs="Tahoma"/>
+          <w:color w:val="333333"/>
+        </w:rPr>
+        <w:t>伺服馬達控制模擬</w:t>
+      </w:r>
+    </w:p>
+    <w:p>
+      <w:pPr>
+        <w:pStyle w:val="Web"/>
+        <w:shd w:val="clear" w:color="auto" w:fill="FFFFFF"/>
+        <w:spacing w:before="0" w:beforeAutospacing="0" w:after="150" w:afterAutospacing="0" w:line="360" w:lineRule="auto"/>
+        <w:rPr>
+          <w:rFonts w:ascii="標楷體" w:eastAsia="標楷體" w:hAnsi="標楷體" w:cs="Tahoma"/>
+          <w:color w:val="333333"/>
+        </w:rPr>
+      </w:pPr>
+      <w:r>
+        <w:rPr>
+          <w:rFonts w:ascii="標楷體" w:eastAsia="標楷體" w:hAnsi="標楷體" w:cs="Tahoma"/>
+          <w:color w:val="333333"/>
+        </w:rPr>
+        <w:t xml:space="preserve">為了在實體 Arduino Uno 控制板連線操作之前, 可以利用網際 </w:t>
+      </w:r>
+      <w:proofErr w:type="spellStart"/>
+      <w:r>
+        <w:rPr>
+          <w:rFonts w:ascii="標楷體" w:eastAsia="標楷體" w:hAnsi="標楷體" w:cs="Tahoma"/>
+          <w:color w:val="333333"/>
+        </w:rPr>
+        <w:t>Auduino</w:t>
+      </w:r>
+      <w:proofErr w:type="spellEnd"/>
+      <w:r>
+        <w:rPr>
+          <w:rFonts w:ascii="標楷體" w:eastAsia="標楷體" w:hAnsi="標楷體" w:cs="Tahoma"/>
+          <w:color w:val="333333"/>
+        </w:rPr>
+        <w:t xml:space="preserve"> 控制板與電子元件系統進行模擬, </w:t>
+      </w:r>
+      <w:r>
+        <w:rPr>
+          <w:rFonts w:ascii="標楷體" w:eastAsia="標楷體" w:hAnsi="標楷體" w:cs="Tahoma" w:hint="eastAsia"/>
+          <w:color w:val="333333"/>
+        </w:rPr>
+        <w:t>我們在</w:t>
+      </w:r>
+      <w:r>
+        <w:rPr>
+          <w:rFonts w:ascii="標楷體" w:eastAsia="標楷體" w:hAnsi="標楷體" w:cs="Tahoma" w:hint="eastAsia"/>
+          <w:color w:val="333333"/>
+        </w:rPr>
+        <w:t xml:space="preserve">Autodesk </w:t>
+      </w:r>
+      <w:proofErr w:type="spellStart"/>
+      <w:r>
+        <w:rPr>
+          <w:rFonts w:ascii="標楷體" w:eastAsia="標楷體" w:hAnsi="標楷體" w:cs="Tahoma" w:hint="eastAsia"/>
+          <w:color w:val="333333"/>
+        </w:rPr>
+        <w:t>Tinkercad</w:t>
+      </w:r>
+      <w:proofErr w:type="spellEnd"/>
+      <w:r>
+        <w:rPr>
+          <w:rFonts w:ascii="標楷體" w:eastAsia="標楷體" w:hAnsi="標楷體" w:cs="Tahoma" w:hint="eastAsia"/>
+          <w:color w:val="333333"/>
+        </w:rPr>
+        <w:t>進行模擬</w:t>
+      </w:r>
+    </w:p>
+    <w:p>
+      <w:pPr>
+        <w:pStyle w:val="Web"/>
+        <w:shd w:val="clear" w:color="auto" w:fill="FFFFFF"/>
+        <w:spacing w:before="0" w:beforeAutospacing="0" w:after="150" w:afterAutospacing="0" w:line="360" w:lineRule="auto"/>
+        <w:rPr>
+          <w:rFonts w:ascii="標楷體" w:eastAsia="標楷體" w:hAnsi="標楷體" w:cs="Tahoma"/>
+          <w:color w:val="333333"/>
+        </w:rPr>
+      </w:pPr>
+      <w:r>
+        <w:rPr>
+          <w:rFonts w:ascii="標楷體" w:eastAsia="標楷體" w:hAnsi="標楷體" w:cs="Tahoma"/>
+          <w:color w:val="333333"/>
+          <w:shd w:val="clear" w:color="auto" w:fill="FFFFFF"/>
+        </w:rPr>
+        <w:t xml:space="preserve">選擇 </w:t>
+      </w:r>
+      <w:proofErr w:type="spellStart"/>
+      <w:r>
+        <w:rPr>
+          <w:rFonts w:ascii="標楷體" w:eastAsia="標楷體" w:hAnsi="標楷體" w:cs="Tahoma"/>
+          <w:color w:val="333333"/>
+          <w:shd w:val="clear" w:color="auto" w:fill="FFFFFF"/>
+        </w:rPr>
+        <w:t>Arudino</w:t>
+      </w:r>
+      <w:proofErr w:type="spellEnd"/>
+      <w:r>
+        <w:rPr>
+          <w:rFonts w:ascii="標楷體" w:eastAsia="標楷體" w:hAnsi="標楷體" w:cs="Tahoma"/>
+          <w:color w:val="333333"/>
+          <w:shd w:val="clear" w:color="auto" w:fill="FFFFFF"/>
+        </w:rPr>
+        <w:t xml:space="preserve"> Uno 控制板與 Servo Motor, 然後接上電源與地線, 並將控制訊號接到 </w:t>
+      </w:r>
+      <w:proofErr w:type="spellStart"/>
+      <w:r>
+        <w:rPr>
+          <w:rFonts w:ascii="標楷體" w:eastAsia="標楷體" w:hAnsi="標楷體" w:cs="Tahoma"/>
+          <w:color w:val="333333"/>
+          <w:shd w:val="clear" w:color="auto" w:fill="FFFFFF"/>
+        </w:rPr>
+        <w:t>Auduino</w:t>
+      </w:r>
+      <w:proofErr w:type="spellEnd"/>
+      <w:r>
+        <w:rPr>
+          <w:rFonts w:ascii="標楷體" w:eastAsia="標楷體" w:hAnsi="標楷體" w:cs="Tahoma"/>
+          <w:color w:val="333333"/>
+          <w:shd w:val="clear" w:color="auto" w:fill="FFFFFF"/>
+        </w:rPr>
+        <w:t xml:space="preserve"> Uno 控制板的 PWM pin 9, 利用 Code Editor 納入下列 Arduino 程式, 再利用 upload and run 將程式編譯後上傳到虛擬的 Arduino Uno 控制板上執行, 就可以模擬 Servo Motor 持續左右各旋轉 180 度. 操畫面如下圖所示:</w:t>
+      </w:r>
+      <w:r>
+        <w:rPr>
+          <w:rFonts w:ascii="標楷體" w:eastAsia="標楷體" w:hAnsi="標楷體" w:cs="Tahoma"/>
+          <w:color w:val="333333"/>
+        </w:rPr>
+        <w:t xml:space="preserve"> </w:t>
+      </w:r>
+      <w:r>
+        <w:rPr>
+          <w:rFonts w:ascii="標楷體" w:eastAsia="標楷體" w:hAnsi="標楷體"/>
+          <w:noProof/>
+        </w:rPr>
+        <w:drawing>
+          <wp:inline distT="0" distB="0" distL="0" distR="0" wp14:anchorId="23D8C724" wp14:editId="4E5C7550">
+            <wp:extent cx="4699276" cy="2884547"/>
+            <wp:effectExtent l="0" t="0" r="6350" b="0"/>
+            <wp:docPr id="2" name="圖片 2"/>
+            <wp:cNvGraphicFramePr>
+              <a:graphicFrameLocks xmlns:a="http://schemas.openxmlformats.org/drawingml/2006/main" noChangeAspect="1"/>
+            </wp:cNvGraphicFramePr>
+            <a:graphic xmlns:a="http://schemas.openxmlformats.org/drawingml/2006/main">
+              <a:graphicData uri="http://schemas.openxmlformats.org/drawingml/2006/picture">
+                <pic:pic xmlns:pic="http://schemas.openxmlformats.org/drawingml/2006/picture">
+                  <pic:nvPicPr>
+                    <pic:cNvPr id="0" name="Picture 3"/>
+                    <pic:cNvPicPr>
+                      <a:picLocks noChangeAspect="1" noChangeArrowheads="1"/>
+                    </pic:cNvPicPr>
+                  </pic:nvPicPr>
+                  <pic:blipFill>
+                    <a:blip r:embed="rId9">
+                      <a:extLst>
+                        <a:ext uri="{28A0092B-C50C-407E-A947-70E740481C1C}">
+                          <a14:useLocalDpi xmlns:a14="http://schemas.microsoft.com/office/drawing/2010/main" val="0"/>
+                        </a:ext>
+                      </a:extLst>
+                    </a:blip>
+                    <a:srcRect/>
+                    <a:stretch>
+                      <a:fillRect/>
+                    </a:stretch>
+                  </pic:blipFill>
+                  <pic:spPr bwMode="auto">
+                    <a:xfrm>
+                      <a:off x="0" y="0"/>
+                      <a:ext cx="4702236" cy="2886364"/>
+                    </a:xfrm>
+                    <a:prstGeom prst="rect">
+                      <a:avLst/>
+                    </a:prstGeom>
+                    <a:noFill/>
+                    <a:ln>
+                      <a:noFill/>
+                    </a:ln>
+                  </pic:spPr>
+                </pic:pic>
+              </a:graphicData>
+            </a:graphic>
+          </wp:inline>
+        </w:drawing>
+      </w:r>
+    </w:p>
+    <w:p>
+      <w:pPr>
+        <w:rPr>
+          <w:rFonts w:ascii="標楷體" w:eastAsia="標楷體" w:hAnsi="標楷體"/>
+          <w:szCs w:val="24"/>
+        </w:rPr>
+      </w:pPr>
+    </w:p>
+    <w:p>
+      <w:pPr>
+        <w:spacing w:line="360" w:lineRule="auto"/>
+        <w:rPr>
+          <w:rFonts w:ascii="標楷體" w:eastAsia="標楷體" w:hAnsi="標楷體"/>
+          <w:szCs w:val="24"/>
+        </w:rPr>
+      </w:pPr>
+      <w:r>
+        <w:rPr>
+          <w:rFonts w:ascii="標楷體" w:eastAsia="標楷體" w:hAnsi="標楷體" w:cs="Tahoma"/>
+          <w:color w:val="333333"/>
+          <w:szCs w:val="24"/>
+          <w:shd w:val="clear" w:color="auto" w:fill="FFFFFF"/>
+        </w:rPr>
+        <w:t xml:space="preserve">完成上述以 </w:t>
+      </w:r>
+      <w:proofErr w:type="spellStart"/>
+      <w:r>
+        <w:rPr>
+          <w:rFonts w:ascii="標楷體" w:eastAsia="標楷體" w:hAnsi="標楷體" w:cs="Tahoma"/>
+          <w:color w:val="333333"/>
+          <w:szCs w:val="24"/>
+          <w:shd w:val="clear" w:color="auto" w:fill="FFFFFF"/>
+        </w:rPr>
+        <w:t>TinkerCAD</w:t>
+      </w:r>
+      <w:proofErr w:type="spellEnd"/>
+      <w:r>
+        <w:rPr>
+          <w:rFonts w:ascii="標楷體" w:eastAsia="標楷體" w:hAnsi="標楷體" w:cs="Tahoma"/>
+          <w:color w:val="333333"/>
+          <w:szCs w:val="24"/>
+          <w:shd w:val="clear" w:color="auto" w:fill="FFFFFF"/>
+        </w:rPr>
+        <w:t xml:space="preserve"> 模擬伺服馬達的接線與程式執行之後, 接著操作實體 Arduino 控制板與 Servo Motor 的控制, 首先利用電腦驅動 Arduino 控制板, 然後再利用板子上的脈衝寬度調變 (PWM, Pulse Width Modulation) 訊號控制伺服馬達, 之後再利用傳動機構與資訊控制介面, 製作所需的機電資整合系統. 電子電機系統除了可以方便感測各種</w:t>
+      </w:r>
+      <w:proofErr w:type="gramStart"/>
+      <w:r>
+        <w:rPr>
+          <w:rFonts w:ascii="標楷體" w:eastAsia="標楷體" w:hAnsi="標楷體" w:cs="Tahoma"/>
+          <w:color w:val="333333"/>
+          <w:szCs w:val="24"/>
+          <w:shd w:val="clear" w:color="auto" w:fill="FFFFFF"/>
+        </w:rPr>
+        <w:t>物理化學量外</w:t>
+      </w:r>
+      <w:proofErr w:type="gramEnd"/>
+      <w:r>
+        <w:rPr>
+          <w:rFonts w:ascii="標楷體" w:eastAsia="標楷體" w:hAnsi="標楷體" w:cs="Tahoma"/>
+          <w:color w:val="333333"/>
+          <w:szCs w:val="24"/>
+          <w:shd w:val="clear" w:color="auto" w:fill="FFFFFF"/>
+        </w:rPr>
+        <w:t>, 還能夠快速傳遞感測與命令訊號, 而機械系統則透過機構元件的組合, 扮演傳遞功率致動或抵抗外力撞擊與疲勞破壞的角色, 至於資訊系統則用來整合各種資訊, 用更友善的人機介面, 讓使用者更有效能地運用機電資系統產品.</w:t>
+      </w:r>
+    </w:p>
+    <w:p>
+      <w:pPr>
+        <w:rPr>
+          <w:sz w:val="40"/>
+          <w:szCs w:val="40"/>
+        </w:rPr>
+      </w:pPr>
+    </w:p>
+    <w:p>
+      <w:pPr>
+        <w:rPr>
+          <w:sz w:val="40"/>
+          <w:szCs w:val="40"/>
+        </w:rPr>
+      </w:pPr>
+    </w:p>
+    <w:p>
+      <w:pPr>
+        <w:rPr>
+          <w:sz w:val="40"/>
+          <w:szCs w:val="40"/>
+        </w:rPr>
+      </w:pPr>
+    </w:p>
+    <w:p>
+      <w:pPr>
+        <w:rPr>
+          <w:sz w:val="40"/>
+          <w:szCs w:val="40"/>
+        </w:rPr>
+      </w:pPr>
+    </w:p>
+    <w:p>
+      <w:pPr>
+        <w:rPr>
+          <w:sz w:val="40"/>
+          <w:szCs w:val="40"/>
+        </w:rPr>
+      </w:pPr>
+    </w:p>
+    <w:p>
+      <w:pPr>
+        <w:rPr>
+          <w:sz w:val="40"/>
+          <w:szCs w:val="40"/>
+        </w:rPr>
+      </w:pPr>
+    </w:p>
+    <w:p>
+      <w:pPr>
+        <w:rPr>
+          <w:sz w:val="40"/>
+          <w:szCs w:val="40"/>
+        </w:rPr>
+      </w:pPr>
+    </w:p>
+    <w:p>
+      <w:pPr>
+        <w:rPr>
+          <w:sz w:val="40"/>
+          <w:szCs w:val="40"/>
+        </w:rPr>
+      </w:pPr>
+    </w:p>
+    <w:p>
+      <w:pPr>
+        <w:rPr>
+          <w:sz w:val="40"/>
+          <w:szCs w:val="40"/>
+        </w:rPr>
+      </w:pPr>
+    </w:p>
+    <w:p>
+      <w:pPr>
+        <w:rPr>
+          <w:sz w:val="40"/>
+          <w:szCs w:val="40"/>
+        </w:rPr>
+      </w:pPr>
+    </w:p>
+    <w:p>
+      <w:pPr>
+        <w:rPr>
+          <w:sz w:val="40"/>
+          <w:szCs w:val="40"/>
+        </w:rPr>
+      </w:pPr>
+    </w:p>
+    <w:p>
+      <w:pPr>
+        <w:rPr>
+          <w:sz w:val="40"/>
+          <w:szCs w:val="40"/>
+        </w:rPr>
+      </w:pPr>
+    </w:p>
+    <w:p>
+      <w:pPr>
+        <w:rPr>
+          <w:rFonts w:hint="eastAsia"/>
+          <w:sz w:val="40"/>
+          <w:szCs w:val="40"/>
+        </w:rPr>
+      </w:pPr>
+    </w:p>
+    <w:p>
+      <w:pPr>
+        <w:spacing w:line="360" w:lineRule="auto"/>
+        <w:jc w:val="center"/>
+        <w:rPr>
+          <w:rFonts w:ascii="新細明體" w:hAnsi="新細明體" w:cs="標楷體" w:hint="eastAsia"/>
+          <w:b/>
+          <w:kern w:val="0"/>
+          <w:sz w:val="32"/>
+          <w:szCs w:val="32"/>
+          <w:lang w:val="zh-TW"/>
+        </w:rPr>
+      </w:pPr>
+      <w:r>
+        <w:rPr>
+          <w:rFonts w:ascii="新細明體" w:hAnsi="新細明體" w:cs="標楷體" w:hint="eastAsia"/>
+          <w:b/>
+          <w:kern w:val="0"/>
+          <w:sz w:val="32"/>
+          <w:szCs w:val="32"/>
+          <w:lang w:val="zh-TW"/>
+        </w:rPr>
+        <w:lastRenderedPageBreak/>
+        <w:t>肆</w:t>
+      </w:r>
+      <w:r>
+        <w:rPr>
+          <w:rFonts w:ascii="新細明體" w:hAnsi="新細明體" w:cs="標楷體" w:hint="eastAsia"/>
+          <w:b/>
+          <w:kern w:val="0"/>
+          <w:sz w:val="32"/>
+          <w:szCs w:val="32"/>
+          <w:lang w:val="zh-TW"/>
+        </w:rPr>
+        <w:t>、研究過程</w:t>
+      </w:r>
+      <w:r>
+        <w:rPr>
+          <w:rFonts w:ascii="新細明體" w:hAnsi="新細明體" w:cs="標楷體" w:hint="eastAsia"/>
+          <w:b/>
+          <w:kern w:val="0"/>
+          <w:sz w:val="32"/>
+          <w:szCs w:val="32"/>
+          <w:lang w:val="zh-TW"/>
+        </w:rPr>
+        <w:t>或</w:t>
+      </w:r>
+      <w:r>
+        <w:rPr>
+          <w:rFonts w:ascii="新細明體" w:hAnsi="新細明體" w:cs="標楷體" w:hint="eastAsia"/>
+          <w:b/>
+          <w:kern w:val="0"/>
+          <w:sz w:val="32"/>
+          <w:szCs w:val="32"/>
+          <w:lang w:val="zh-TW"/>
+        </w:rPr>
+        <w:t>方法</w:t>
+      </w:r>
+    </w:p>
+    <w:p>
+      <w:pPr>
+        <w:rPr>
+          <w:rFonts w:ascii="新細明體" w:hAnsi="新細明體" w:cs="標楷體"/>
+          <w:kern w:val="0"/>
+          <w:szCs w:val="24"/>
+          <w:lang w:val="zh-TW"/>
+        </w:rPr>
+      </w:pPr>
+    </w:p>
+    <w:p>
+      <w:pPr>
+        <w:rPr>
+          <w:rFonts w:ascii="新細明體" w:hAnsi="新細明體" w:cs="標楷體" w:hint="eastAsia"/>
+          <w:kern w:val="0"/>
+          <w:szCs w:val="24"/>
+          <w:lang w:val="zh-TW"/>
+        </w:rPr>
+      </w:pPr>
+      <w:r>
+        <w:rPr>
+          <w:rFonts w:hint="eastAsia"/>
+          <w:noProof/>
+          <w:sz w:val="40"/>
+          <w:szCs w:val="40"/>
+        </w:rPr>
+        <w:drawing>
+          <wp:anchor distT="0" distB="0" distL="114300" distR="114300" simplePos="0" relativeHeight="251660288" behindDoc="0" locked="0" layoutInCell="1" allowOverlap="1">
+            <wp:simplePos x="0" y="0"/>
+            <wp:positionH relativeFrom="page">
+              <wp:align>left</wp:align>
+            </wp:positionH>
+            <wp:positionV relativeFrom="paragraph">
+              <wp:posOffset>309245</wp:posOffset>
+            </wp:positionV>
+            <wp:extent cx="8542020" cy="4821868"/>
+            <wp:effectExtent l="0" t="0" r="0" b="0"/>
+            <wp:wrapSquare wrapText="bothSides"/>
+            <wp:docPr id="5" name="圖片 5"/>
+            <wp:cNvGraphicFramePr>
+              <a:graphicFrameLocks xmlns:a="http://schemas.openxmlformats.org/drawingml/2006/main" noChangeAspect="1"/>
+            </wp:cNvGraphicFramePr>
+            <a:graphic xmlns:a="http://schemas.openxmlformats.org/drawingml/2006/main">
+              <a:graphicData uri="http://schemas.openxmlformats.org/drawingml/2006/picture">
+                <pic:pic xmlns:pic="http://schemas.openxmlformats.org/drawingml/2006/picture">
+                  <pic:nvPicPr>
+                    <pic:cNvPr id="5" name="456.png"/>
+                    <pic:cNvPicPr/>
+                  </pic:nvPicPr>
+                  <pic:blipFill>
+                    <a:blip r:embed="rId10" cstate="print">
+                      <a:extLst>
+                        <a:ext uri="{28A0092B-C50C-407E-A947-70E740481C1C}">
+                          <a14:useLocalDpi xmlns:a14="http://schemas.microsoft.com/office/drawing/2010/main" val="0"/>
+                        </a:ext>
+                      </a:extLst>
+                    </a:blip>
+                    <a:stretch>
+                      <a:fillRect/>
+                    </a:stretch>
+                  </pic:blipFill>
+                  <pic:spPr>
+                    <a:xfrm>
+                      <a:off x="0" y="0"/>
+                      <a:ext cx="8542020" cy="4821868"/>
+                    </a:xfrm>
+                    <a:prstGeom prst="rect">
+                      <a:avLst/>
+                    </a:prstGeom>
+                  </pic:spPr>
+                </pic:pic>
+              </a:graphicData>
+            </a:graphic>
+            <wp14:sizeRelH relativeFrom="margin">
+              <wp14:pctWidth>0</wp14:pctWidth>
+            </wp14:sizeRelH>
+            <wp14:sizeRelV relativeFrom="margin">
+              <wp14:pctHeight>0</wp14:pctHeight>
+            </wp14:sizeRelV>
+          </wp:anchor>
+        </w:drawing>
+      </w:r>
+      <w:r>
+        <w:rPr>
+          <w:rFonts w:ascii="新細明體" w:hAnsi="新細明體" w:cs="標楷體" w:hint="eastAsia"/>
+          <w:kern w:val="0"/>
+          <w:szCs w:val="24"/>
+          <w:lang w:val="zh-TW"/>
+        </w:rPr>
+        <w:t>製作流程</w:t>
+      </w:r>
+      <w:r>
+        <w:rPr>
+          <w:rFonts w:ascii="新細明體" w:hAnsi="新細明體" w:cs="標楷體" w:hint="eastAsia"/>
+          <w:kern w:val="0"/>
+          <w:szCs w:val="24"/>
+          <w:lang w:val="zh-TW"/>
+        </w:rPr>
+        <w:t>圖</w:t>
+      </w:r>
+    </w:p>
+    <w:p>
+      <w:pPr>
+        <w:rPr>
+          <w:rFonts w:ascii="新細明體" w:hAnsi="新細明體" w:cs="標楷體"/>
+          <w:kern w:val="0"/>
+          <w:szCs w:val="24"/>
+          <w:lang w:val="zh-TW"/>
+        </w:rPr>
+      </w:pPr>
+    </w:p>
+    <w:p>
+      <w:pPr>
+        <w:rPr>
+          <w:rFonts w:ascii="新細明體" w:hAnsi="新細明體" w:cs="標楷體"/>
+          <w:kern w:val="0"/>
+          <w:szCs w:val="24"/>
+          <w:lang w:val="zh-TW"/>
+        </w:rPr>
+      </w:pPr>
+    </w:p>
+    <w:p>
+      <w:pPr>
+        <w:spacing w:line="360" w:lineRule="auto"/>
+        <w:rPr>
+          <w:rFonts w:ascii="標楷體" w:eastAsia="標楷體" w:hAnsi="標楷體" w:cs="標楷體"/>
+          <w:kern w:val="0"/>
+          <w:szCs w:val="24"/>
+          <w:lang w:val="zh-TW"/>
+        </w:rPr>
+      </w:pPr>
+      <w:r>
+        <w:rPr>
+          <w:rFonts w:ascii="標楷體" w:eastAsia="標楷體" w:hAnsi="標楷體" w:cs="標楷體" w:hint="eastAsia"/>
+          <w:kern w:val="0"/>
+          <w:szCs w:val="24"/>
+          <w:lang w:val="zh-TW"/>
+        </w:rPr>
+        <w:t xml:space="preserve">   整個製作流程先設計完整體架構後，再用Oshape</w:t>
+      </w:r>
+      <w:r>
+        <w:rPr>
+          <w:rFonts w:ascii="標楷體" w:eastAsia="標楷體" w:hAnsi="標楷體" w:cs="標楷體" w:hint="eastAsia"/>
+          <w:kern w:val="0"/>
+          <w:szCs w:val="24"/>
+          <w:lang w:val="zh-TW"/>
+        </w:rPr>
+        <w:t>畫出零件圖進行組裝確認無誤後，再將零件工作圖轉為</w:t>
+      </w:r>
+      <w:r>
+        <w:rPr>
+          <w:rFonts w:ascii="標楷體" w:eastAsia="標楷體" w:hAnsi="標楷體" w:cs="標楷體"/>
+          <w:kern w:val="0"/>
+          <w:szCs w:val="24"/>
+          <w:lang w:val="zh-TW"/>
+        </w:rPr>
+        <w:t>STL</w:t>
+      </w:r>
+      <w:r>
+        <w:rPr>
+          <w:rFonts w:ascii="標楷體" w:eastAsia="標楷體" w:hAnsi="標楷體" w:cs="標楷體" w:hint="eastAsia"/>
+          <w:kern w:val="0"/>
+          <w:szCs w:val="24"/>
+          <w:lang w:val="zh-TW"/>
+        </w:rPr>
+        <w:t xml:space="preserve">檔，到 </w:t>
+      </w:r>
+      <w:r>
+        <w:rPr>
+          <w:rFonts w:ascii="標楷體" w:eastAsia="標楷體" w:hAnsi="標楷體" w:cs="標楷體"/>
+          <w:kern w:val="0"/>
+          <w:szCs w:val="24"/>
+          <w:lang w:val="zh-TW"/>
+        </w:rPr>
+        <w:t>V-rep</w:t>
+      </w:r>
+      <w:r>
+        <w:rPr>
+          <w:rFonts w:ascii="標楷體" w:eastAsia="標楷體" w:hAnsi="標楷體" w:cs="標楷體" w:hint="eastAsia"/>
+          <w:kern w:val="0"/>
+          <w:szCs w:val="24"/>
+          <w:lang w:val="zh-TW"/>
+        </w:rPr>
+        <w:t>進行</w:t>
+      </w:r>
+      <w:r>
+        <w:rPr>
+          <w:rFonts w:ascii="標楷體" w:eastAsia="標楷體" w:hAnsi="標楷體" w:cs="標楷體" w:hint="eastAsia"/>
+          <w:kern w:val="0"/>
+          <w:szCs w:val="24"/>
+          <w:lang w:val="zh-TW"/>
+        </w:rPr>
+        <w:t>動態模擬</w:t>
+      </w:r>
+      <w:r>
+        <w:rPr>
+          <w:rFonts w:ascii="標楷體" w:eastAsia="標楷體" w:hAnsi="標楷體" w:cs="標楷體" w:hint="eastAsia"/>
+          <w:kern w:val="0"/>
+          <w:szCs w:val="24"/>
+          <w:lang w:val="zh-TW"/>
+        </w:rPr>
+        <w:t>，完成後再</w:t>
+      </w:r>
+      <w:r>
+        <w:rPr>
+          <w:rFonts w:ascii="標楷體" w:eastAsia="標楷體" w:hAnsi="標楷體" w:cs="標楷體" w:hint="eastAsia"/>
+          <w:kern w:val="0"/>
+          <w:szCs w:val="24"/>
+          <w:lang w:val="zh-TW"/>
+        </w:rPr>
+        <w:t>進行</w:t>
+      </w:r>
+      <w:proofErr w:type="spellStart"/>
+      <w:r>
+        <w:rPr>
+          <w:rFonts w:ascii="標楷體" w:eastAsia="標楷體" w:hAnsi="標楷體" w:cs="Tahoma"/>
+          <w:color w:val="333333"/>
+          <w:szCs w:val="24"/>
+          <w:shd w:val="clear" w:color="auto" w:fill="FFFFFF"/>
+        </w:rPr>
+        <w:t>TinkerCAD</w:t>
+      </w:r>
+      <w:proofErr w:type="spellEnd"/>
+      <w:r>
+        <w:rPr>
+          <w:rFonts w:ascii="標楷體" w:eastAsia="標楷體" w:hAnsi="標楷體" w:cs="Tahoma"/>
+          <w:color w:val="333333"/>
+          <w:szCs w:val="24"/>
+          <w:shd w:val="clear" w:color="auto" w:fill="FFFFFF"/>
+        </w:rPr>
+        <w:t xml:space="preserve"> </w:t>
+      </w:r>
+      <w:r>
+        <w:rPr>
+          <w:rFonts w:ascii="標楷體" w:eastAsia="標楷體" w:hAnsi="標楷體" w:cs="Tahoma"/>
+          <w:color w:val="333333"/>
+          <w:szCs w:val="24"/>
+          <w:shd w:val="clear" w:color="auto" w:fill="FFFFFF"/>
+        </w:rPr>
+        <w:t>模擬伺服馬達的接線與程式</w:t>
+      </w:r>
+      <w:r>
+        <w:rPr>
+          <w:rFonts w:ascii="標楷體" w:eastAsia="標楷體" w:hAnsi="標楷體" w:cs="Tahoma" w:hint="eastAsia"/>
+          <w:color w:val="333333"/>
+          <w:szCs w:val="24"/>
+          <w:shd w:val="clear" w:color="auto" w:fill="FFFFFF"/>
+        </w:rPr>
+        <w:t>，確定無誤後</w:t>
+      </w:r>
+      <w:r>
+        <w:rPr>
+          <w:rFonts w:ascii="標楷體" w:eastAsia="標楷體" w:hAnsi="標楷體" w:cs="標楷體" w:hint="eastAsia"/>
+          <w:kern w:val="0"/>
+          <w:szCs w:val="24"/>
+          <w:lang w:val="zh-TW"/>
+        </w:rPr>
+        <w:t>3D列印進行軌道製作</w:t>
+      </w:r>
+      <w:r>
+        <w:rPr>
+          <w:rFonts w:ascii="標楷體" w:eastAsia="標楷體" w:hAnsi="標楷體" w:cs="標楷體" w:hint="eastAsia"/>
+          <w:kern w:val="0"/>
+          <w:szCs w:val="24"/>
+          <w:lang w:val="zh-TW"/>
+        </w:rPr>
+        <w:t>，</w:t>
+      </w:r>
+      <w:r>
+        <w:rPr>
+          <w:rFonts w:ascii="標楷體" w:eastAsia="標楷體" w:hAnsi="標楷體" w:cs="標楷體" w:hint="eastAsia"/>
+          <w:kern w:val="0"/>
+          <w:szCs w:val="24"/>
+          <w:lang w:val="zh-TW"/>
+        </w:rPr>
+        <w:t>列印</w:t>
+      </w:r>
+      <w:r>
+        <w:rPr>
+          <w:rFonts w:ascii="標楷體" w:eastAsia="標楷體" w:hAnsi="標楷體" w:cs="標楷體" w:hint="eastAsia"/>
+          <w:kern w:val="0"/>
+          <w:szCs w:val="24"/>
+          <w:lang w:val="zh-TW"/>
+        </w:rPr>
+        <w:t>完後</w:t>
+      </w:r>
+      <w:r>
+        <w:rPr>
+          <w:rFonts w:ascii="標楷體" w:eastAsia="標楷體" w:hAnsi="標楷體" w:cs="標楷體" w:hint="eastAsia"/>
+          <w:kern w:val="0"/>
+          <w:szCs w:val="24"/>
+          <w:lang w:val="zh-TW"/>
+        </w:rPr>
+        <w:t>再進行組裝，最後將程式輸入，訊號線</w:t>
+      </w:r>
+      <w:proofErr w:type="gramStart"/>
+      <w:r>
+        <w:rPr>
+          <w:rFonts w:ascii="標楷體" w:eastAsia="標楷體" w:hAnsi="標楷體" w:cs="標楷體" w:hint="eastAsia"/>
+          <w:kern w:val="0"/>
+          <w:szCs w:val="24"/>
+          <w:lang w:val="zh-TW"/>
+        </w:rPr>
+        <w:t>互相連好</w:t>
+      </w:r>
+      <w:proofErr w:type="gramEnd"/>
+      <w:r>
+        <w:rPr>
+          <w:rFonts w:ascii="標楷體" w:eastAsia="標楷體" w:hAnsi="標楷體" w:cs="標楷體" w:hint="eastAsia"/>
+          <w:kern w:val="0"/>
+          <w:szCs w:val="24"/>
+          <w:lang w:val="zh-TW"/>
+        </w:rPr>
+        <w:t>，就可進行鋼球循環運動了</w:t>
+      </w:r>
+      <w:r>
+        <w:rPr>
+          <w:rFonts w:ascii="標楷體" w:eastAsia="標楷體" w:hAnsi="標楷體" w:cs="標楷體" w:hint="eastAsia"/>
+          <w:kern w:val="0"/>
+          <w:szCs w:val="24"/>
+          <w:lang w:val="zh-TW"/>
+        </w:rPr>
+        <w:t>。</w:t>
+      </w:r>
+    </w:p>
+    <w:p>
+      <w:pPr>
+        <w:rPr>
+          <w:sz w:val="40"/>
+          <w:szCs w:val="40"/>
+        </w:rPr>
+      </w:pPr>
+    </w:p>
+    <w:p>
+      <w:pPr>
+        <w:rPr>
+          <w:rFonts w:hint="eastAsia"/>
+          <w:sz w:val="40"/>
+          <w:szCs w:val="40"/>
+        </w:rPr>
+      </w:pPr>
+    </w:p>
+    <w:p>
+      <w:pPr>
+        <w:rPr>
+          <w:sz w:val="40"/>
+          <w:szCs w:val="40"/>
+        </w:rPr>
+      </w:pPr>
+      <w:r>
+        <w:rPr>
+          <w:rFonts w:ascii="新細明體" w:hAnsi="新細明體" w:cs="標楷體" w:hint="eastAsia"/>
+          <w:b/>
+          <w:kern w:val="0"/>
+          <w:sz w:val="32"/>
+          <w:szCs w:val="32"/>
+          <w:lang w:val="zh-TW"/>
+        </w:rPr>
+        <w:lastRenderedPageBreak/>
+        <w:t>伍、研究結果</w:t>
+      </w:r>
+    </w:p>
+    <w:p>
+      <w:pPr>
+        <w:rPr>
+          <w:sz w:val="40"/>
+          <w:szCs w:val="40"/>
+        </w:rPr>
+      </w:pPr>
+    </w:p>
+    <w:p>
+      <w:pPr>
+        <w:rPr>
+          <w:sz w:val="40"/>
+          <w:szCs w:val="40"/>
+        </w:rPr>
+      </w:pPr>
+    </w:p>
+    <w:p>
+      <w:pPr>
+        <w:rPr>
+          <w:sz w:val="40"/>
+          <w:szCs w:val="40"/>
+        </w:rPr>
+      </w:pPr>
+    </w:p>
+    <w:p>
+      <w:pPr>
+        <w:rPr>
+          <w:sz w:val="40"/>
+          <w:szCs w:val="40"/>
+        </w:rPr>
+      </w:pPr>
+    </w:p>
+    <w:p>
+      <w:pPr>
+        <w:rPr>
+          <w:sz w:val="40"/>
+          <w:szCs w:val="40"/>
+        </w:rPr>
+      </w:pPr>
+    </w:p>
+    <w:p>
+      <w:pPr>
+        <w:rPr>
+          <w:sz w:val="40"/>
+          <w:szCs w:val="40"/>
+        </w:rPr>
+      </w:pPr>
+    </w:p>
+    <w:p>
+      <w:pPr>
+        <w:rPr>
+          <w:sz w:val="40"/>
+          <w:szCs w:val="40"/>
+        </w:rPr>
+      </w:pPr>
+    </w:p>
+    <w:p>
+      <w:pPr>
+        <w:rPr>
+          <w:sz w:val="40"/>
+          <w:szCs w:val="40"/>
+        </w:rPr>
+      </w:pPr>
+    </w:p>
+    <w:p>
+      <w:pPr>
+        <w:rPr>
+          <w:sz w:val="40"/>
+          <w:szCs w:val="40"/>
+        </w:rPr>
+      </w:pPr>
+    </w:p>
+    <w:p>
+      <w:pPr>
+        <w:rPr>
+          <w:sz w:val="40"/>
+          <w:szCs w:val="40"/>
+        </w:rPr>
+      </w:pPr>
+    </w:p>
+    <w:p>
+      <w:pPr>
+        <w:rPr>
+          <w:sz w:val="40"/>
+          <w:szCs w:val="40"/>
+        </w:rPr>
+      </w:pPr>
+    </w:p>
+    <w:p>
+      <w:pPr>
+        <w:rPr>
+          <w:sz w:val="40"/>
+          <w:szCs w:val="40"/>
+        </w:rPr>
+      </w:pPr>
+    </w:p>
+    <w:p>
+      <w:pPr>
+        <w:rPr>
+          <w:sz w:val="40"/>
+          <w:szCs w:val="40"/>
+        </w:rPr>
+      </w:pPr>
+    </w:p>
+    <w:p>
+      <w:pPr>
+        <w:rPr>
+          <w:sz w:val="40"/>
+          <w:szCs w:val="40"/>
+        </w:rPr>
+      </w:pPr>
+    </w:p>
+    <w:p>
+      <w:pPr>
+        <w:rPr>
+          <w:sz w:val="40"/>
+          <w:szCs w:val="40"/>
+        </w:rPr>
+      </w:pPr>
+    </w:p>
+    <w:p>
+      <w:pPr>
+        <w:tabs>
+          <w:tab w:val="left" w:pos="7245"/>
+        </w:tabs>
+        <w:rPr>
+          <w:sz w:val="40"/>
+          <w:szCs w:val="40"/>
+        </w:rPr>
+      </w:pPr>
+      <w:r>
+        <w:rPr>
+          <w:sz w:val="40"/>
+          <w:szCs w:val="40"/>
+        </w:rPr>
+        <w:tab/>
+      </w:r>
+    </w:p>
+    <w:p>
+      <w:pPr>
+        <w:tabs>
+          <w:tab w:val="left" w:pos="7245"/>
+        </w:tabs>
+        <w:rPr>
+          <w:sz w:val="40"/>
+          <w:szCs w:val="40"/>
+        </w:rPr>
+      </w:pPr>
+    </w:p>
+    <w:p>
+      <w:pPr>
+        <w:tabs>
+          <w:tab w:val="left" w:pos="7245"/>
+        </w:tabs>
+        <w:rPr>
+          <w:sz w:val="40"/>
+          <w:szCs w:val="40"/>
+        </w:rPr>
+      </w:pPr>
+    </w:p>
+    <w:p>
+      <w:pPr>
+        <w:tabs>
+          <w:tab w:val="left" w:pos="7245"/>
+        </w:tabs>
+        <w:rPr>
+          <w:sz w:val="40"/>
+          <w:szCs w:val="40"/>
+        </w:rPr>
+      </w:pPr>
+      <w:r>
+        <w:rPr>
+          <w:rFonts w:ascii="新細明體" w:hAnsi="新細明體" w:cs="標楷體" w:hint="eastAsia"/>
+          <w:b/>
+          <w:kern w:val="0"/>
+          <w:sz w:val="32"/>
+          <w:szCs w:val="32"/>
+          <w:lang w:val="zh-TW"/>
+        </w:rPr>
+        <w:lastRenderedPageBreak/>
+        <w:t>陸、討論</w:t>
+      </w:r>
+    </w:p>
+    <w:p>
+      <w:pPr>
+        <w:rPr>
+          <w:sz w:val="40"/>
+          <w:szCs w:val="40"/>
+        </w:rPr>
+      </w:pPr>
+    </w:p>
+    <w:p>
+      <w:pPr>
+        <w:rPr>
+          <w:sz w:val="40"/>
+          <w:szCs w:val="40"/>
+        </w:rPr>
+      </w:pPr>
+    </w:p>
+    <w:p>
+      <w:pPr>
+        <w:rPr>
+          <w:sz w:val="40"/>
+          <w:szCs w:val="40"/>
+        </w:rPr>
+      </w:pPr>
+    </w:p>
+    <w:p>
+      <w:pPr>
+        <w:rPr>
+          <w:sz w:val="40"/>
+          <w:szCs w:val="40"/>
+        </w:rPr>
+      </w:pPr>
+    </w:p>
+    <w:p>
+      <w:pPr>
+        <w:rPr>
+          <w:sz w:val="40"/>
+          <w:szCs w:val="40"/>
+        </w:rPr>
+      </w:pPr>
+    </w:p>
+    <w:p>
+      <w:pPr>
+        <w:rPr>
+          <w:sz w:val="40"/>
+          <w:szCs w:val="40"/>
+        </w:rPr>
+      </w:pPr>
+    </w:p>
+    <w:p>
+      <w:pPr>
+        <w:rPr>
+          <w:sz w:val="40"/>
+          <w:szCs w:val="40"/>
+        </w:rPr>
+      </w:pPr>
+    </w:p>
+    <w:p>
+      <w:pPr>
+        <w:rPr>
+          <w:sz w:val="40"/>
+          <w:szCs w:val="40"/>
+        </w:rPr>
+      </w:pPr>
+    </w:p>
+    <w:p>
+      <w:pPr>
+        <w:rPr>
+          <w:sz w:val="40"/>
+          <w:szCs w:val="40"/>
+        </w:rPr>
+      </w:pPr>
+    </w:p>
+    <w:p>
+      <w:pPr>
+        <w:rPr>
+          <w:sz w:val="40"/>
+          <w:szCs w:val="40"/>
+        </w:rPr>
+      </w:pPr>
+    </w:p>
+    <w:p>
+      <w:pPr>
+        <w:rPr>
+          <w:sz w:val="40"/>
+          <w:szCs w:val="40"/>
+        </w:rPr>
+      </w:pPr>
+    </w:p>
+    <w:p>
+      <w:pPr>
+        <w:rPr>
+          <w:sz w:val="40"/>
+          <w:szCs w:val="40"/>
+        </w:rPr>
+      </w:pPr>
+    </w:p>
+    <w:p>
+      <w:pPr>
+        <w:rPr>
+          <w:sz w:val="40"/>
+          <w:szCs w:val="40"/>
+        </w:rPr>
+      </w:pPr>
+    </w:p>
+    <w:p>
+      <w:pPr>
+        <w:rPr>
+          <w:sz w:val="40"/>
+          <w:szCs w:val="40"/>
+        </w:rPr>
+      </w:pPr>
+    </w:p>
+    <w:p>
+      <w:pPr>
+        <w:rPr>
+          <w:sz w:val="40"/>
+          <w:szCs w:val="40"/>
+        </w:rPr>
+      </w:pPr>
+    </w:p>
+    <w:p>
+      <w:pPr>
+        <w:rPr>
+          <w:sz w:val="40"/>
+          <w:szCs w:val="40"/>
+        </w:rPr>
+      </w:pPr>
+    </w:p>
+    <w:p>
+      <w:pPr>
+        <w:rPr>
+          <w:sz w:val="40"/>
+          <w:szCs w:val="40"/>
+        </w:rPr>
+      </w:pPr>
+    </w:p>
+    <w:p>
+      <w:pPr>
+        <w:rPr>
+          <w:sz w:val="40"/>
+          <w:szCs w:val="40"/>
+        </w:rPr>
+      </w:pPr>
+    </w:p>
+    <w:p>
+      <w:pPr>
+        <w:spacing w:line="360" w:lineRule="auto"/>
+        <w:jc w:val="center"/>
+        <w:rPr>
+          <w:rFonts w:ascii="新細明體" w:hAnsi="新細明體" w:cs="標楷體" w:hint="eastAsia"/>
+          <w:b/>
+          <w:kern w:val="0"/>
+          <w:sz w:val="32"/>
+          <w:szCs w:val="32"/>
+          <w:lang w:val="zh-TW"/>
+        </w:rPr>
+      </w:pPr>
+      <w:proofErr w:type="gramStart"/>
+      <w:r>
+        <w:rPr>
+          <w:rFonts w:ascii="新細明體" w:hAnsi="新細明體" w:cs="標楷體" w:hint="eastAsia"/>
+          <w:b/>
+          <w:kern w:val="0"/>
+          <w:sz w:val="32"/>
+          <w:szCs w:val="32"/>
+          <w:lang w:val="zh-TW"/>
+        </w:rPr>
+        <w:lastRenderedPageBreak/>
+        <w:t>柒</w:t>
+      </w:r>
+      <w:proofErr w:type="gramEnd"/>
+      <w:r>
+        <w:rPr>
+          <w:rFonts w:ascii="新細明體" w:hAnsi="新細明體" w:cs="標楷體" w:hint="eastAsia"/>
+          <w:b/>
+          <w:kern w:val="0"/>
+          <w:sz w:val="32"/>
+          <w:szCs w:val="32"/>
+          <w:lang w:val="zh-TW"/>
+        </w:rPr>
+        <w:t>、結論</w:t>
+      </w:r>
+    </w:p>
+    <w:p>
+      <w:pPr>
+        <w:rPr>
+          <w:rFonts w:hint="eastAsia"/>
+          <w:sz w:val="40"/>
+          <w:szCs w:val="40"/>
+        </w:rPr>
+      </w:pPr>
+    </w:p>
+    <w:p>
+      <w:pPr>
+        <w:rPr>
+          <w:sz w:val="40"/>
+          <w:szCs w:val="40"/>
+        </w:rPr>
+      </w:pPr>
+    </w:p>
+    <w:p>
+      <w:pPr>
+        <w:rPr>
+          <w:sz w:val="40"/>
+          <w:szCs w:val="40"/>
+        </w:rPr>
+      </w:pPr>
+    </w:p>
+    <w:p>
+      <w:pPr>
+        <w:rPr>
+          <w:sz w:val="40"/>
+          <w:szCs w:val="40"/>
+        </w:rPr>
+      </w:pPr>
+    </w:p>
+    <w:p>
+      <w:pPr>
+        <w:rPr>
+          <w:sz w:val="40"/>
+          <w:szCs w:val="40"/>
+        </w:rPr>
+      </w:pPr>
     </w:p>
     <w:sectPr>
       <w:pgSz w:w="11906" w:h="16838"/>
@@ -1281,6 +5694,95 @@
     </w:lvl>
   </w:abstractNum>
   <w:abstractNum w:abstractNumId="14" w15:restartNumberingAfterBreak="0">
+    <w:nsid w:val="54324725"/>
+    <w:multiLevelType w:val="hybridMultilevel"/>
+    <w:tmpl w:val="49385460"/>
+    <w:lvl w:ilvl="0" w:tplc="04090015">
+      <w:start w:val="1"/>
+      <w:numFmt w:val="taiwaneseCountingThousand"/>
+      <w:lvlText w:val="%1、"/>
+      <w:lvlJc w:val="left"/>
+      <w:pPr>
+        <w:ind w:left="480" w:hanging="480"/>
+      </w:pPr>
+      <w:rPr>
+        <w:rFonts w:hint="default"/>
+      </w:rPr>
+    </w:lvl>
+    <w:lvl w:ilvl="1" w:tplc="04090019" w:tentative="1">
+      <w:start w:val="1"/>
+      <w:numFmt w:val="ideographTraditional"/>
+      <w:lvlText w:val="%2、"/>
+      <w:lvlJc w:val="left"/>
+      <w:pPr>
+        <w:ind w:left="960" w:hanging="480"/>
+      </w:pPr>
+    </w:lvl>
+    <w:lvl w:ilvl="2" w:tplc="0409001B" w:tentative="1">
+      <w:start w:val="1"/>
+      <w:numFmt w:val="lowerRoman"/>
+      <w:lvlText w:val="%3."/>
+      <w:lvlJc w:val="right"/>
+      <w:pPr>
+        <w:ind w:left="1440" w:hanging="480"/>
+      </w:pPr>
+    </w:lvl>
+    <w:lvl w:ilvl="3" w:tplc="0409000F" w:tentative="1">
+      <w:start w:val="1"/>
+      <w:numFmt w:val="decimal"/>
+      <w:lvlText w:val="%4."/>
+      <w:lvlJc w:val="left"/>
+      <w:pPr>
+        <w:ind w:left="1920" w:hanging="480"/>
+      </w:pPr>
+    </w:lvl>
+    <w:lvl w:ilvl="4" w:tplc="04090019" w:tentative="1">
+      <w:start w:val="1"/>
+      <w:numFmt w:val="ideographTraditional"/>
+      <w:lvlText w:val="%5、"/>
+      <w:lvlJc w:val="left"/>
+      <w:pPr>
+        <w:ind w:left="2400" w:hanging="480"/>
+      </w:pPr>
+    </w:lvl>
+    <w:lvl w:ilvl="5" w:tplc="0409001B" w:tentative="1">
+      <w:start w:val="1"/>
+      <w:numFmt w:val="lowerRoman"/>
+      <w:lvlText w:val="%6."/>
+      <w:lvlJc w:val="right"/>
+      <w:pPr>
+        <w:ind w:left="2880" w:hanging="480"/>
+      </w:pPr>
+    </w:lvl>
+    <w:lvl w:ilvl="6" w:tplc="0409000F" w:tentative="1">
+      <w:start w:val="1"/>
+      <w:numFmt w:val="decimal"/>
+      <w:lvlText w:val="%7."/>
+      <w:lvlJc w:val="left"/>
+      <w:pPr>
+        <w:ind w:left="3360" w:hanging="480"/>
+      </w:pPr>
+    </w:lvl>
+    <w:lvl w:ilvl="7" w:tplc="04090019" w:tentative="1">
+      <w:start w:val="1"/>
+      <w:numFmt w:val="ideographTraditional"/>
+      <w:lvlText w:val="%8、"/>
+      <w:lvlJc w:val="left"/>
+      <w:pPr>
+        <w:ind w:left="3840" w:hanging="480"/>
+      </w:pPr>
+    </w:lvl>
+    <w:lvl w:ilvl="8" w:tplc="0409001B" w:tentative="1">
+      <w:start w:val="1"/>
+      <w:numFmt w:val="lowerRoman"/>
+      <w:lvlText w:val="%9."/>
+      <w:lvlJc w:val="right"/>
+      <w:pPr>
+        <w:ind w:left="4320" w:hanging="480"/>
+      </w:pPr>
+    </w:lvl>
+  </w:abstractNum>
+  <w:abstractNum w:abstractNumId="15" w15:restartNumberingAfterBreak="0">
     <w:nsid w:val="5F9B00B7"/>
     <w:multiLevelType w:val="hybridMultilevel"/>
     <w:tmpl w:val="42F2959E"/>
@@ -1366,7 +5868,7 @@
       </w:pPr>
     </w:lvl>
   </w:abstractNum>
-  <w:abstractNum w:abstractNumId="15" w15:restartNumberingAfterBreak="0">
+  <w:abstractNum w:abstractNumId="16" w15:restartNumberingAfterBreak="0">
     <w:nsid w:val="672B2348"/>
     <w:multiLevelType w:val="hybridMultilevel"/>
     <w:tmpl w:val="647A1464"/>
@@ -1452,7 +5954,7 @@
       </w:pPr>
     </w:lvl>
   </w:abstractNum>
-  <w:abstractNum w:abstractNumId="16" w15:restartNumberingAfterBreak="0">
+  <w:abstractNum w:abstractNumId="17" w15:restartNumberingAfterBreak="0">
     <w:nsid w:val="6826347A"/>
     <w:multiLevelType w:val="hybridMultilevel"/>
     <w:tmpl w:val="F1E6A050"/>
@@ -1538,7 +6040,96 @@
       </w:pPr>
     </w:lvl>
   </w:abstractNum>
-  <w:abstractNum w:abstractNumId="17" w15:restartNumberingAfterBreak="0">
+  <w:abstractNum w:abstractNumId="18" w15:restartNumberingAfterBreak="0">
+    <w:nsid w:val="7406594B"/>
+    <w:multiLevelType w:val="hybridMultilevel"/>
+    <w:tmpl w:val="FC9CACE8"/>
+    <w:lvl w:ilvl="0" w:tplc="3B1035BC">
+      <w:start w:val="1"/>
+      <w:numFmt w:val="taiwaneseCountingThousand"/>
+      <w:lvlText w:val="(%1)"/>
+      <w:lvlJc w:val="left"/>
+      <w:pPr>
+        <w:ind w:left="390" w:hanging="390"/>
+      </w:pPr>
+      <w:rPr>
+        <w:rFonts w:hint="default"/>
+      </w:rPr>
+    </w:lvl>
+    <w:lvl w:ilvl="1" w:tplc="04090019" w:tentative="1">
+      <w:start w:val="1"/>
+      <w:numFmt w:val="ideographTraditional"/>
+      <w:lvlText w:val="%2、"/>
+      <w:lvlJc w:val="left"/>
+      <w:pPr>
+        <w:ind w:left="960" w:hanging="480"/>
+      </w:pPr>
+    </w:lvl>
+    <w:lvl w:ilvl="2" w:tplc="0409001B" w:tentative="1">
+      <w:start w:val="1"/>
+      <w:numFmt w:val="lowerRoman"/>
+      <w:lvlText w:val="%3."/>
+      <w:lvlJc w:val="right"/>
+      <w:pPr>
+        <w:ind w:left="1440" w:hanging="480"/>
+      </w:pPr>
+    </w:lvl>
+    <w:lvl w:ilvl="3" w:tplc="0409000F" w:tentative="1">
+      <w:start w:val="1"/>
+      <w:numFmt w:val="decimal"/>
+      <w:lvlText w:val="%4."/>
+      <w:lvlJc w:val="left"/>
+      <w:pPr>
+        <w:ind w:left="1920" w:hanging="480"/>
+      </w:pPr>
+    </w:lvl>
+    <w:lvl w:ilvl="4" w:tplc="04090019" w:tentative="1">
+      <w:start w:val="1"/>
+      <w:numFmt w:val="ideographTraditional"/>
+      <w:lvlText w:val="%5、"/>
+      <w:lvlJc w:val="left"/>
+      <w:pPr>
+        <w:ind w:left="2400" w:hanging="480"/>
+      </w:pPr>
+    </w:lvl>
+    <w:lvl w:ilvl="5" w:tplc="0409001B" w:tentative="1">
+      <w:start w:val="1"/>
+      <w:numFmt w:val="lowerRoman"/>
+      <w:lvlText w:val="%6."/>
+      <w:lvlJc w:val="right"/>
+      <w:pPr>
+        <w:ind w:left="2880" w:hanging="480"/>
+      </w:pPr>
+    </w:lvl>
+    <w:lvl w:ilvl="6" w:tplc="0409000F" w:tentative="1">
+      <w:start w:val="1"/>
+      <w:numFmt w:val="decimal"/>
+      <w:lvlText w:val="%7."/>
+      <w:lvlJc w:val="left"/>
+      <w:pPr>
+        <w:ind w:left="3360" w:hanging="480"/>
+      </w:pPr>
+    </w:lvl>
+    <w:lvl w:ilvl="7" w:tplc="04090019" w:tentative="1">
+      <w:start w:val="1"/>
+      <w:numFmt w:val="ideographTraditional"/>
+      <w:lvlText w:val="%8、"/>
+      <w:lvlJc w:val="left"/>
+      <w:pPr>
+        <w:ind w:left="3840" w:hanging="480"/>
+      </w:pPr>
+    </w:lvl>
+    <w:lvl w:ilvl="8" w:tplc="0409001B" w:tentative="1">
+      <w:start w:val="1"/>
+      <w:numFmt w:val="lowerRoman"/>
+      <w:lvlText w:val="%9."/>
+      <w:lvlJc w:val="right"/>
+      <w:pPr>
+        <w:ind w:left="4320" w:hanging="480"/>
+      </w:pPr>
+    </w:lvl>
+  </w:abstractNum>
+  <w:abstractNum w:abstractNumId="19" w15:restartNumberingAfterBreak="0">
     <w:nsid w:val="7692142F"/>
     <w:multiLevelType w:val="hybridMultilevel"/>
     <w:tmpl w:val="F62ED692"/>
@@ -1627,7 +6218,7 @@
       </w:pPr>
     </w:lvl>
   </w:abstractNum>
-  <w:abstractNum w:abstractNumId="18" w15:restartNumberingAfterBreak="0">
+  <w:abstractNum w:abstractNumId="20" w15:restartNumberingAfterBreak="0">
     <w:nsid w:val="76DA5F26"/>
     <w:multiLevelType w:val="hybridMultilevel"/>
     <w:tmpl w:val="62F83BCC"/>
@@ -1732,7 +6323,7 @@
     <w:abstractNumId w:val="9"/>
   </w:num>
   <w:num w:numId="5">
-    <w:abstractNumId w:val="17"/>
+    <w:abstractNumId w:val="19"/>
   </w:num>
   <w:num w:numId="6">
     <w:abstractNumId w:val="2"/>
@@ -1741,22 +6332,22 @@
     <w:abstractNumId w:val="12"/>
   </w:num>
   <w:num w:numId="8">
-    <w:abstractNumId w:val="18"/>
+    <w:abstractNumId w:val="20"/>
   </w:num>
   <w:num w:numId="9">
     <w:abstractNumId w:val="10"/>
   </w:num>
   <w:num w:numId="10">
-    <w:abstractNumId w:val="16"/>
+    <w:abstractNumId w:val="17"/>
   </w:num>
   <w:num w:numId="11">
     <w:abstractNumId w:val="11"/>
   </w:num>
   <w:num w:numId="12">
-    <w:abstractNumId w:val="15"/>
+    <w:abstractNumId w:val="16"/>
   </w:num>
   <w:num w:numId="13">
-    <w:abstractNumId w:val="14"/>
+    <w:abstractNumId w:val="15"/>
   </w:num>
   <w:num w:numId="14">
     <w:abstractNumId w:val="3"/>
@@ -1775,6 +6366,12 @@
   </w:num>
   <w:num w:numId="19">
     <w:abstractNumId w:val="8"/>
+  </w:num>
+  <w:num w:numId="20">
+    <w:abstractNumId w:val="14"/>
+  </w:num>
+  <w:num w:numId="21">
+    <w:abstractNumId w:val="18"/>
   </w:num>
 </w:numbering>
 </file>
@@ -2256,6 +6853,35 @@
       <w:ind w:leftChars="200" w:left="480"/>
     </w:pPr>
   </w:style>
+  <w:style w:type="paragraph" w:styleId="Web">
+    <w:name w:val="Normal (Web)"/>
+    <w:basedOn w:val="a"/>
+    <w:uiPriority w:val="99"/>
+    <w:semiHidden/>
+    <w:unhideWhenUsed/>
+    <w:rsid w:val="003C0522"/>
+    <w:pPr>
+      <w:widowControl/>
+      <w:spacing w:before="100" w:beforeAutospacing="1" w:after="100" w:afterAutospacing="1"/>
+    </w:pPr>
+    <w:rPr>
+      <w:rFonts w:ascii="新細明體" w:eastAsia="新細明體" w:hAnsi="新細明體" w:cs="新細明體"/>
+      <w:kern w:val="0"/>
+      <w:szCs w:val="24"/>
+    </w:rPr>
+  </w:style>
+  <w:style w:type="character" w:styleId="a4">
+    <w:name w:val="Hyperlink"/>
+    <w:basedOn w:val="a0"/>
+    <w:uiPriority w:val="99"/>
+    <w:semiHidden/>
+    <w:unhideWhenUsed/>
+    <w:rsid w:val="003C0522"/>
+    <w:rPr>
+      <w:color w:val="0000FF"/>
+      <w:u w:val="single"/>
+    </w:rPr>
+  </w:style>
 </w:styles>
 </file>
 

</xml_diff>